<commit_message>
Modificado plan de pruebas
</commit_message>
<xml_diff>
--- a/Docs/Test Plans/Plan de pruebas - Anhadir gasolinera favorita.docx
+++ b/Docs/Test Plans/Plan de pruebas - Anhadir gasolinera favorita.docx
@@ -1,6 +1,6 @@
 
 <file path=word/document.xml><?xml version="1.0" encoding="utf-8"?>
-<w:document xmlns:wpc="http://schemas.microsoft.com/office/word/2010/wordprocessingCanvas" xmlns:cx="http://schemas.microsoft.com/office/drawing/2014/chartex" xmlns:cx1="http://schemas.microsoft.com/office/drawing/2015/9/8/chartex" xmlns:cx2="http://schemas.microsoft.com/office/drawing/2015/10/21/chartex" xmlns:cx3="http://schemas.microsoft.com/office/drawing/2016/5/9/chartex" xmlns:cx4="http://schemas.microsoft.com/office/drawing/2016/5/10/chartex" xmlns:cx5="http://schemas.microsoft.com/office/drawing/2016/5/11/chartex" xmlns:cx6="http://schemas.microsoft.com/office/drawing/2016/5/12/chartex" xmlns:cx7="http://schemas.microsoft.com/office/drawing/2016/5/13/chartex" xmlns:cx8="http://schemas.microsoft.com/office/drawing/2016/5/14/chartex" xmlns:mc="http://schemas.openxmlformats.org/markup-compatibility/2006" xmlns:aink="http://schemas.microsoft.com/office/drawing/2016/ink" xmlns:am3d="http://schemas.microsoft.com/office/drawing/2017/model3d" xmlns:o="urn:schemas-microsoft-com:office:office" xmlns:r="http://schemas.openxmlformats.org/officeDocument/2006/relationships" xmlns:m="http://schemas.openxmlformats.org/officeDocument/2006/math" xmlns:v="urn:schemas-microsoft-com:vml" xmlns:wp14="http://schemas.microsoft.com/office/word/2010/wordprocessingDrawing" xmlns:wp="http://schemas.openxmlformats.org/drawingml/2006/wordprocessingDrawing" xmlns:w10="urn:schemas-microsoft-com:office:word" xmlns:w="http://schemas.openxmlformats.org/wordprocessingml/2006/main" xmlns:w14="http://schemas.microsoft.com/office/word/2010/wordml" xmlns:w15="http://schemas.microsoft.com/office/word/2012/wordml" xmlns:w16cid="http://schemas.microsoft.com/office/word/2016/wordml/cid" xmlns:w16se="http://schemas.microsoft.com/office/word/2015/wordml/symex" xmlns:wpg="http://schemas.microsoft.com/office/word/2010/wordprocessingGroup" xmlns:wpi="http://schemas.microsoft.com/office/word/2010/wordprocessingInk" xmlns:wne="http://schemas.microsoft.com/office/word/2006/wordml" xmlns:wps="http://schemas.microsoft.com/office/word/2010/wordprocessingShape" mc:Ignorable="w14 w15 w16se w16cid wp14">
+<w:document xmlns:wpc="http://schemas.microsoft.com/office/word/2010/wordprocessingCanvas" xmlns:cx="http://schemas.microsoft.com/office/drawing/2014/chartex" xmlns:cx1="http://schemas.microsoft.com/office/drawing/2015/9/8/chartex" xmlns:cx2="http://schemas.microsoft.com/office/drawing/2015/10/21/chartex" xmlns:cx3="http://schemas.microsoft.com/office/drawing/2016/5/9/chartex" xmlns:cx4="http://schemas.microsoft.com/office/drawing/2016/5/10/chartex" xmlns:cx5="http://schemas.microsoft.com/office/drawing/2016/5/11/chartex" xmlns:cx6="http://schemas.microsoft.com/office/drawing/2016/5/12/chartex" xmlns:cx7="http://schemas.microsoft.com/office/drawing/2016/5/13/chartex" xmlns:cx8="http://schemas.microsoft.com/office/drawing/2016/5/14/chartex" xmlns:mc="http://schemas.openxmlformats.org/markup-compatibility/2006" xmlns:aink="http://schemas.microsoft.com/office/drawing/2016/ink" xmlns:am3d="http://schemas.microsoft.com/office/drawing/2017/model3d" xmlns:o="urn:schemas-microsoft-com:office:office" xmlns:r="http://schemas.openxmlformats.org/officeDocument/2006/relationships" xmlns:m="http://schemas.openxmlformats.org/officeDocument/2006/math" xmlns:v="urn:schemas-microsoft-com:vml" xmlns:wp14="http://schemas.microsoft.com/office/word/2010/wordprocessingDrawing" xmlns:wp="http://schemas.openxmlformats.org/drawingml/2006/wordprocessingDrawing" xmlns:w10="urn:schemas-microsoft-com:office:word" xmlns:w="http://schemas.openxmlformats.org/wordprocessingml/2006/main" xmlns:w14="http://schemas.microsoft.com/office/word/2010/wordml" xmlns:w15="http://schemas.microsoft.com/office/word/2012/wordml" xmlns:w16cex="http://schemas.microsoft.com/office/word/2018/wordml/cex" xmlns:w16cid="http://schemas.microsoft.com/office/word/2016/wordml/cid" xmlns:w16="http://schemas.microsoft.com/office/word/2018/wordml" xmlns:w16se="http://schemas.microsoft.com/office/word/2015/wordml/symex" xmlns:wpg="http://schemas.microsoft.com/office/word/2010/wordprocessingGroup" xmlns:wpi="http://schemas.microsoft.com/office/word/2010/wordprocessingInk" xmlns:wne="http://schemas.microsoft.com/office/word/2006/wordml" xmlns:wps="http://schemas.microsoft.com/office/word/2010/wordprocessingShape" mc:Ignorable="w14 w15 w16se w16cid w16 w16cex wp14">
   <w:body>
     <w:p>
       <w:pPr>
@@ -292,72 +292,29 @@
         <w:spacing w:before="0" w:beforeAutospacing="0" w:after="0" w:afterAutospacing="0"/>
         <w:textAlignment w:val="baseline"/>
         <w:rPr>
-          <w:rStyle w:val="normaltextrun"/>
-          <w:rFonts w:ascii="Calibri Light" w:hAnsi="Calibri Light" w:cs="Calibri Light"/>
-          <w:sz w:val="22"/>
-          <w:szCs w:val="22"/>
-        </w:rPr>
-      </w:pPr>
-      <w:r>
-        <w:rPr>
-          <w:rStyle w:val="normaltextrun"/>
-          <w:rFonts w:ascii="Calibri Light" w:hAnsi="Calibri Light" w:cs="Calibri Light"/>
-          <w:sz w:val="22"/>
-          <w:szCs w:val="22"/>
-        </w:rPr>
-        <w:t>Pruebas unitarias</w:t>
-      </w:r>
-    </w:p>
-    <w:p>
-      <w:pPr>
-        <w:pStyle w:val="paragraph"/>
-        <w:numPr>
-          <w:ilvl w:val="0"/>
-          <w:numId w:val="5"/>
-        </w:numPr>
-        <w:spacing w:before="0" w:beforeAutospacing="0" w:after="0" w:afterAutospacing="0"/>
-        <w:textAlignment w:val="baseline"/>
-        <w:rPr>
-          <w:rStyle w:val="normaltextrun"/>
-          <w:rFonts w:ascii="Segoe UI" w:hAnsi="Segoe UI" w:cs="Segoe UI"/>
-          <w:sz w:val="18"/>
-          <w:szCs w:val="18"/>
-          <w:highlight w:val="yellow"/>
-        </w:rPr>
-      </w:pPr>
-      <w:r>
-        <w:rPr>
-          <w:rStyle w:val="normaltextrun"/>
-          <w:rFonts w:ascii="Calibri Light" w:hAnsi="Calibri Light" w:cs="Calibri Light"/>
-          <w:sz w:val="22"/>
-          <w:szCs w:val="22"/>
-          <w:highlight w:val="yellow"/>
-        </w:rPr>
-        <w:t>Pruebas de integración</w:t>
-      </w:r>
-      <w:r>
-        <w:rPr>
-          <w:rStyle w:val="normaltextrun"/>
-          <w:rFonts w:ascii="Calibri Light" w:hAnsi="Calibri Light" w:cs="Calibri Light"/>
-          <w:sz w:val="22"/>
-          <w:szCs w:val="22"/>
-          <w:highlight w:val="yellow"/>
-        </w:rPr>
-        <w:t>??</w:t>
-      </w:r>
-    </w:p>
-    <w:p>
-      <w:pPr>
-        <w:pStyle w:val="paragraph"/>
-        <w:spacing w:before="0" w:beforeAutospacing="0" w:after="0" w:afterAutospacing="0"/>
-        <w:ind w:left="720"/>
-        <w:textAlignment w:val="baseline"/>
-        <w:rPr>
-          <w:rFonts w:ascii="Segoe UI" w:hAnsi="Segoe UI" w:cs="Segoe UI"/>
-          <w:sz w:val="18"/>
-          <w:szCs w:val="18"/>
-        </w:rPr>
-      </w:pPr>
+          <w:rFonts w:ascii="Calibri Light" w:hAnsi="Calibri Light" w:cs="Calibri Light"/>
+          <w:sz w:val="22"/>
+          <w:szCs w:val="22"/>
+        </w:rPr>
+      </w:pPr>
+      <w:r>
+        <w:rPr>
+          <w:rStyle w:val="normaltextrun"/>
+          <w:rFonts w:ascii="Calibri Light" w:hAnsi="Calibri Light" w:cs="Calibri Light"/>
+          <w:sz w:val="22"/>
+          <w:szCs w:val="22"/>
+        </w:rPr>
+        <w:t xml:space="preserve">Pruebas </w:t>
+      </w:r>
+      <w:r>
+        <w:rPr>
+          <w:rStyle w:val="normaltextrun"/>
+          <w:rFonts w:ascii="Calibri Light" w:hAnsi="Calibri Light" w:cs="Calibri Light"/>
+          <w:sz w:val="22"/>
+          <w:szCs w:val="22"/>
+        </w:rPr>
+        <w:t>de integración</w:t>
+      </w:r>
     </w:p>
     <w:p>
       <w:pPr>
@@ -1003,7 +960,6 @@
           <w:sz w:val="22"/>
           <w:szCs w:val="22"/>
         </w:rPr>
-        <w:lastRenderedPageBreak/>
         <w:t>9.- Se verifica que el sistema muestra en la vista detallada de la gasolinera un indicador visual de que esta se encuentra en la lista de favoritos.</w:t>
       </w:r>
     </w:p>
@@ -1542,22 +1498,157 @@
     <w:p>
       <w:pPr>
         <w:pStyle w:val="paragraph"/>
+        <w:spacing w:after="0"/>
+        <w:ind w:left="1364"/>
+        <w:textAlignment w:val="baseline"/>
+        <w:rPr>
+          <w:rFonts w:ascii="Calibri Light" w:hAnsi="Calibri Light" w:cs="Calibri Light"/>
+          <w:sz w:val="22"/>
+          <w:szCs w:val="22"/>
+        </w:rPr>
+      </w:pPr>
+    </w:p>
+    <w:p>
+      <w:pPr>
+        <w:pStyle w:val="paragraph"/>
+        <w:numPr>
+          <w:ilvl w:val="0"/>
+          <w:numId w:val="3"/>
+        </w:numPr>
         <w:spacing w:before="0" w:beforeAutospacing="0" w:after="0" w:afterAutospacing="0"/>
-        <w:ind w:left="644"/>
-        <w:textAlignment w:val="baseline"/>
-        <w:rPr>
-          <w:rStyle w:val="normaltextrun"/>
-          <w:rFonts w:ascii="Calibri Light" w:hAnsi="Calibri Light" w:cs="Calibri Light"/>
-          <w:sz w:val="22"/>
-          <w:szCs w:val="22"/>
-        </w:rPr>
-      </w:pPr>
-    </w:p>
-    <w:p>
-      <w:pPr>
-        <w:pStyle w:val="Descripcin"/>
-        <w:keepNext/>
-      </w:pPr>
+        <w:ind w:left="1080" w:firstLine="0"/>
+        <w:textAlignment w:val="baseline"/>
+        <w:rPr>
+          <w:rStyle w:val="normaltextrun"/>
+          <w:rFonts w:ascii="Calibri Light" w:hAnsi="Calibri Light" w:cs="Calibri Light"/>
+          <w:b/>
+          <w:bCs/>
+        </w:rPr>
+      </w:pPr>
+      <w:r>
+        <w:rPr>
+          <w:rStyle w:val="normaltextrun"/>
+          <w:rFonts w:ascii="Calibri Light" w:hAnsi="Calibri Light" w:cs="Calibri Light"/>
+          <w:b/>
+          <w:bCs/>
+        </w:rPr>
+        <w:t>Pruebas de interfaz</w:t>
+      </w:r>
+    </w:p>
+    <w:p>
+      <w:pPr>
+        <w:pStyle w:val="paragraph"/>
+        <w:spacing w:before="0" w:beforeAutospacing="0" w:after="0" w:afterAutospacing="0"/>
+        <w:ind w:left="1080"/>
+        <w:textAlignment w:val="baseline"/>
+        <w:rPr>
+          <w:rFonts w:ascii="Calibri Light" w:hAnsi="Calibri Light" w:cs="Calibri Light"/>
+          <w:b/>
+          <w:bCs/>
+        </w:rPr>
+      </w:pPr>
+    </w:p>
+    <w:p>
+      <w:pPr>
+        <w:pStyle w:val="paragraph"/>
+        <w:spacing w:before="0" w:beforeAutospacing="0" w:after="0" w:afterAutospacing="0"/>
+        <w:textAlignment w:val="baseline"/>
+        <w:rPr>
+          <w:rStyle w:val="normaltextrun"/>
+          <w:rFonts w:ascii="Calibri Light" w:hAnsi="Calibri Light" w:cs="Calibri Light"/>
+          <w:sz w:val="22"/>
+          <w:szCs w:val="22"/>
+        </w:rPr>
+      </w:pPr>
+      <w:r>
+        <w:rPr>
+          <w:rStyle w:val="normaltextrun"/>
+          <w:rFonts w:ascii="Calibri Light" w:hAnsi="Calibri Light" w:cs="Calibri Light"/>
+          <w:sz w:val="22"/>
+          <w:szCs w:val="22"/>
+        </w:rPr>
+        <w:t xml:space="preserve">En las pruebas de interfaz, que se realizarán con la ayuda de la librería de pruebas "Espresso", se comprobará que las interfaces se comportan acorde a lo descrito en los casos de prueba de aceptación. </w:t>
+      </w:r>
+      <w:r>
+        <w:rPr>
+          <w:rStyle w:val="normaltextrun"/>
+          <w:rFonts w:ascii="Calibri Light" w:hAnsi="Calibri Light" w:cs="Calibri Light"/>
+          <w:sz w:val="22"/>
+          <w:szCs w:val="22"/>
+        </w:rPr>
+        <w:t>E</w:t>
+      </w:r>
+      <w:r>
+        <w:rPr>
+          <w:rStyle w:val="normaltextrun"/>
+          <w:rFonts w:ascii="Calibri Light" w:hAnsi="Calibri Light" w:cs="Calibri Light"/>
+          <w:sz w:val="22"/>
+          <w:szCs w:val="22"/>
+        </w:rPr>
+        <w:t xml:space="preserve">sta vez renombrados a </w:t>
+      </w:r>
+      <w:r>
+        <w:rPr>
+          <w:rStyle w:val="normaltextrun"/>
+          <w:rFonts w:ascii="Calibri Light" w:hAnsi="Calibri Light" w:cs="Calibri Light"/>
+          <w:sz w:val="22"/>
+          <w:szCs w:val="22"/>
+        </w:rPr>
+        <w:t>UIT</w:t>
+      </w:r>
+      <w:r>
+        <w:rPr>
+          <w:rStyle w:val="normaltextrun"/>
+          <w:rFonts w:ascii="Calibri Light" w:hAnsi="Calibri Light" w:cs="Calibri Light"/>
+          <w:sz w:val="22"/>
+          <w:szCs w:val="22"/>
+        </w:rPr>
+        <w:t>x.y.</w:t>
+      </w:r>
+    </w:p>
+    <w:p>
+      <w:pPr>
+        <w:pStyle w:val="paragraph"/>
+        <w:spacing w:before="0" w:beforeAutospacing="0" w:after="0" w:afterAutospacing="0"/>
+        <w:textAlignment w:val="baseline"/>
+        <w:rPr>
+          <w:rStyle w:val="normaltextrun"/>
+          <w:rFonts w:ascii="Calibri Light" w:hAnsi="Calibri Light" w:cs="Calibri Light"/>
+          <w:sz w:val="22"/>
+          <w:szCs w:val="22"/>
+        </w:rPr>
+      </w:pPr>
+    </w:p>
+    <w:p>
+      <w:pPr>
+        <w:pStyle w:val="paragraph"/>
+        <w:spacing w:before="0" w:beforeAutospacing="0" w:after="0" w:afterAutospacing="0"/>
+        <w:textAlignment w:val="baseline"/>
+        <w:rPr>
+          <w:rStyle w:val="normaltextrun"/>
+          <w:rFonts w:ascii="Calibri Light" w:hAnsi="Calibri Light" w:cs="Calibri Light"/>
+          <w:sz w:val="22"/>
+          <w:szCs w:val="22"/>
+        </w:rPr>
+      </w:pPr>
+      <w:r>
+        <w:rPr>
+          <w:rStyle w:val="normaltextrun"/>
+          <w:rFonts w:ascii="Calibri Light" w:hAnsi="Calibri Light" w:cs="Calibri Light"/>
+          <w:sz w:val="22"/>
+          <w:szCs w:val="22"/>
+        </w:rPr>
+        <w:t xml:space="preserve">Para la interfaz de añadir favorito se comprobará solo el comportamiento al </w:t>
+      </w:r>
+      <w:r>
+        <w:rPr>
+          <w:rStyle w:val="normaltextrun"/>
+          <w:rFonts w:ascii="Calibri Light" w:hAnsi="Calibri Light" w:cs="Calibri Light"/>
+          <w:sz w:val="22"/>
+          <w:szCs w:val="22"/>
+        </w:rPr>
+        <w:t>cancelar la operación y al completar la operación con un comentario.</w:t>
+      </w:r>
     </w:p>
     <w:tbl>
       <w:tblPr>
@@ -1693,7 +1784,16 @@
                 <w:sz w:val="22"/>
                 <w:szCs w:val="22"/>
               </w:rPr>
-              <w:t>XX</w:t>
+              <w:t>UIT</w:t>
+            </w:r>
+            <w:r>
+              <w:rPr>
+                <w:rStyle w:val="normaltextrun"/>
+                <w:rFonts w:ascii="Calibri Light" w:hAnsi="Calibri Light" w:cs="Calibri Light"/>
+                <w:sz w:val="22"/>
+                <w:szCs w:val="22"/>
+              </w:rPr>
+              <w:t>1.a</w:t>
             </w:r>
           </w:p>
         </w:tc>
@@ -1713,6 +1813,15 @@
                 <w:szCs w:val="22"/>
               </w:rPr>
             </w:pPr>
+            <w:r>
+              <w:rPr>
+                <w:rStyle w:val="normaltextrun"/>
+                <w:rFonts w:ascii="Calibri Light" w:hAnsi="Calibri Light" w:cs="Calibri Light"/>
+                <w:sz w:val="22"/>
+                <w:szCs w:val="22"/>
+              </w:rPr>
+              <w:t>Click botón favorito (estrella), click cancelar en la ventana emergente</w:t>
+            </w:r>
           </w:p>
         </w:tc>
         <w:tc>
@@ -1731,6 +1840,15 @@
                 <w:szCs w:val="22"/>
               </w:rPr>
             </w:pPr>
+            <w:r>
+              <w:rPr>
+                <w:rStyle w:val="normaltextrun"/>
+                <w:rFonts w:ascii="Calibri Light" w:hAnsi="Calibri Light" w:cs="Calibri Light"/>
+                <w:sz w:val="22"/>
+                <w:szCs w:val="22"/>
+              </w:rPr>
+              <w:t>Caja de comentario vacía, icono favorito en gris (estrella sin rellenar)</w:t>
+            </w:r>
           </w:p>
         </w:tc>
       </w:tr>
@@ -1759,7 +1877,16 @@
                 <w:sz w:val="22"/>
                 <w:szCs w:val="22"/>
               </w:rPr>
-              <w:t>XX</w:t>
+              <w:t>UIT</w:t>
+            </w:r>
+            <w:r>
+              <w:rPr>
+                <w:rStyle w:val="normaltextrun"/>
+                <w:rFonts w:ascii="Calibri Light" w:hAnsi="Calibri Light" w:cs="Calibri Light"/>
+                <w:sz w:val="22"/>
+                <w:szCs w:val="22"/>
+              </w:rPr>
+              <w:t>.1.b</w:t>
             </w:r>
           </w:p>
         </w:tc>
@@ -1779,6 +1906,15 @@
                 <w:szCs w:val="22"/>
               </w:rPr>
             </w:pPr>
+            <w:r>
+              <w:rPr>
+                <w:rStyle w:val="normaltextrun"/>
+                <w:rFonts w:ascii="Calibri Light" w:hAnsi="Calibri Light" w:cs="Calibri Light"/>
+                <w:sz w:val="22"/>
+                <w:szCs w:val="22"/>
+              </w:rPr>
+              <w:t>Click en botón favorito(estrella), añadir comentario, click en guardar</w:t>
+            </w:r>
           </w:p>
         </w:tc>
         <w:tc>
@@ -1797,254 +1933,317 @@
                 <w:szCs w:val="22"/>
               </w:rPr>
             </w:pPr>
+            <w:r>
+              <w:rPr>
+                <w:rStyle w:val="normaltextrun"/>
+                <w:rFonts w:ascii="Calibri Light" w:hAnsi="Calibri Light" w:cs="Calibri Light"/>
+                <w:sz w:val="22"/>
+                <w:szCs w:val="22"/>
+              </w:rPr>
+              <w:t xml:space="preserve">Caja de comentario con comentario, icono favorito en amarillo (estrella rellena) </w:t>
+            </w:r>
+          </w:p>
+        </w:tc>
+      </w:tr>
+    </w:tbl>
+    <w:p>
+      <w:pPr>
+        <w:pStyle w:val="Descripcin"/>
+        <w:jc w:val="center"/>
+      </w:pPr>
+      <w:r>
+        <w:rPr>
+          <w:rFonts w:ascii="Segoe UI" w:hAnsi="Segoe UI" w:cs="Segoe UI"/>
+        </w:rPr>
+        <w:t>Tabla 1</w:t>
+      </w:r>
+      <w:r>
+        <w:t>: Casos de prueba de la interfaz</w:t>
+      </w:r>
+      <w:r>
+        <w:t xml:space="preserve"> de añadir favorito</w:t>
+      </w:r>
+      <w:r>
+        <w:t>.</w:t>
+      </w:r>
+    </w:p>
+    <w:p>
+      <w:pPr>
+        <w:pStyle w:val="paragraph"/>
+        <w:spacing w:before="0" w:beforeAutospacing="0" w:after="0" w:afterAutospacing="0"/>
+        <w:ind w:left="1080"/>
+        <w:textAlignment w:val="baseline"/>
+        <w:rPr>
+          <w:rStyle w:val="normaltextrun"/>
+          <w:rFonts w:ascii="Calibri Light" w:hAnsi="Calibri Light" w:cs="Calibri Light"/>
+          <w:b/>
+          <w:bCs/>
+        </w:rPr>
+      </w:pPr>
+    </w:p>
+    <w:p/>
+    <w:p>
+      <w:pPr>
+        <w:rPr>
+          <w:rFonts w:asciiTheme="majorHAnsi" w:hAnsiTheme="majorHAnsi" w:cstheme="majorHAnsi"/>
+        </w:rPr>
+      </w:pPr>
+      <w:r>
+        <w:rPr>
+          <w:rFonts w:asciiTheme="majorHAnsi" w:hAnsiTheme="majorHAnsi" w:cstheme="majorHAnsi"/>
+        </w:rPr>
+        <w:t>Asimismo, se implementarán pruebas para la interfaz de modificar favorito. En este caso solo será necesario implementar las pruebas que validen el comportamiento de la aplicación al cancelar la modificación del comentario y al modificar el comentario de forma correcta.</w:t>
+      </w:r>
+    </w:p>
+    <w:p>
+      <w:pPr>
+        <w:rPr>
+          <w:rFonts w:asciiTheme="majorHAnsi" w:hAnsiTheme="majorHAnsi" w:cstheme="majorHAnsi"/>
+        </w:rPr>
+      </w:pPr>
+    </w:p>
+    <w:tbl>
+      <w:tblPr>
+        <w:tblStyle w:val="Tablaconcuadrcula"/>
+        <w:tblW w:w="0" w:type="auto"/>
+        <w:tblLook w:val="04A0" w:firstRow="1" w:lastRow="0" w:firstColumn="1" w:lastColumn="0" w:noHBand="0" w:noVBand="1"/>
+      </w:tblPr>
+      <w:tblGrid>
+        <w:gridCol w:w="3005"/>
+        <w:gridCol w:w="3005"/>
+        <w:gridCol w:w="3006"/>
+      </w:tblGrid>
+      <w:tr>
+        <w:tc>
+          <w:tcPr>
+            <w:tcW w:w="3005" w:type="dxa"/>
+          </w:tcPr>
+          <w:p>
+            <w:pPr>
+              <w:rPr>
+                <w:rFonts w:cstheme="minorHAnsi"/>
+              </w:rPr>
+            </w:pPr>
+            <w:r>
+              <w:rPr>
+                <w:rFonts w:cstheme="minorHAnsi"/>
+              </w:rPr>
+              <w:lastRenderedPageBreak/>
+              <w:t>IDENTIFICADOR</w:t>
+            </w:r>
+          </w:p>
+        </w:tc>
+        <w:tc>
+          <w:tcPr>
+            <w:tcW w:w="3005" w:type="dxa"/>
+          </w:tcPr>
+          <w:p>
+            <w:pPr>
+              <w:rPr>
+                <w:rFonts w:cstheme="minorHAnsi"/>
+              </w:rPr>
+            </w:pPr>
+            <w:r>
+              <w:rPr>
+                <w:rFonts w:cstheme="minorHAnsi"/>
+              </w:rPr>
+              <w:t>PROCEDIMIENTO</w:t>
+            </w:r>
+          </w:p>
+        </w:tc>
+        <w:tc>
+          <w:tcPr>
+            <w:tcW w:w="3006" w:type="dxa"/>
+          </w:tcPr>
+          <w:p>
+            <w:pPr>
+              <w:rPr>
+                <w:rFonts w:cstheme="minorHAnsi"/>
+              </w:rPr>
+            </w:pPr>
+            <w:r>
+              <w:rPr>
+                <w:rFonts w:cstheme="minorHAnsi"/>
+              </w:rPr>
+              <w:t>VALOR ESPERADO</w:t>
+            </w:r>
           </w:p>
         </w:tc>
       </w:tr>
       <w:tr>
         <w:tc>
           <w:tcPr>
-            <w:tcW w:w="1604" w:type="dxa"/>
+            <w:tcW w:w="3005" w:type="dxa"/>
           </w:tcPr>
           <w:p>
             <w:pPr>
-              <w:pStyle w:val="paragraph"/>
-              <w:spacing w:before="0" w:beforeAutospacing="0" w:after="0" w:afterAutospacing="0"/>
-              <w:jc w:val="center"/>
-              <w:textAlignment w:val="baseline"/>
-              <w:rPr>
-                <w:rStyle w:val="normaltextrun"/>
-                <w:rFonts w:ascii="Calibri Light" w:hAnsi="Calibri Light" w:cs="Calibri Light"/>
-                <w:sz w:val="22"/>
-                <w:szCs w:val="22"/>
+              <w:rPr>
+                <w:rFonts w:asciiTheme="majorHAnsi" w:hAnsiTheme="majorHAnsi" w:cstheme="majorHAnsi"/>
               </w:rPr>
             </w:pPr>
             <w:r>
               <w:rPr>
-                <w:rStyle w:val="normaltextrun"/>
-                <w:rFonts w:ascii="Calibri Light" w:hAnsi="Calibri Light" w:cs="Calibri Light"/>
-                <w:sz w:val="22"/>
-                <w:szCs w:val="22"/>
-              </w:rPr>
-              <w:t>XX</w:t>
+                <w:rFonts w:asciiTheme="majorHAnsi" w:hAnsiTheme="majorHAnsi" w:cstheme="majorHAnsi"/>
+              </w:rPr>
+              <w:t>UIT.2.a</w:t>
             </w:r>
           </w:p>
         </w:tc>
         <w:tc>
           <w:tcPr>
-            <w:tcW w:w="4481" w:type="dxa"/>
+            <w:tcW w:w="3005" w:type="dxa"/>
           </w:tcPr>
           <w:p>
             <w:pPr>
-              <w:pStyle w:val="paragraph"/>
-              <w:spacing w:before="0" w:beforeAutospacing="0" w:after="0" w:afterAutospacing="0"/>
-              <w:textAlignment w:val="baseline"/>
-              <w:rPr>
-                <w:rStyle w:val="normaltextrun"/>
-                <w:rFonts w:ascii="Calibri Light" w:hAnsi="Calibri Light" w:cs="Calibri Light"/>
-                <w:sz w:val="22"/>
-                <w:szCs w:val="22"/>
+              <w:rPr>
+                <w:rFonts w:asciiTheme="majorHAnsi" w:hAnsiTheme="majorHAnsi" w:cstheme="majorHAnsi"/>
               </w:rPr>
             </w:pPr>
+            <w:r>
+              <w:rPr>
+                <w:rFonts w:asciiTheme="majorHAnsi" w:hAnsiTheme="majorHAnsi" w:cstheme="majorHAnsi"/>
+              </w:rPr>
+              <w:t>Click en botón modificar, click cancelar en ventana emergente</w:t>
+            </w:r>
           </w:p>
         </w:tc>
         <w:tc>
           <w:tcPr>
-            <w:tcW w:w="2931" w:type="dxa"/>
+            <w:tcW w:w="3006" w:type="dxa"/>
           </w:tcPr>
           <w:p>
             <w:pPr>
-              <w:pStyle w:val="paragraph"/>
-              <w:spacing w:before="0" w:beforeAutospacing="0" w:after="0" w:afterAutospacing="0"/>
-              <w:textAlignment w:val="baseline"/>
-              <w:rPr>
-                <w:rStyle w:val="normaltextrun"/>
-                <w:rFonts w:ascii="Calibri Light" w:hAnsi="Calibri Light" w:cs="Calibri Light"/>
-                <w:sz w:val="22"/>
-                <w:szCs w:val="22"/>
+              <w:rPr>
+                <w:rFonts w:asciiTheme="majorHAnsi" w:hAnsiTheme="majorHAnsi" w:cstheme="majorHAnsi"/>
               </w:rPr>
             </w:pPr>
+            <w:r>
+              <w:rPr>
+                <w:rFonts w:asciiTheme="majorHAnsi" w:hAnsiTheme="majorHAnsi" w:cstheme="majorHAnsi"/>
+              </w:rPr>
+              <w:t>Se muestra el comentario original</w:t>
+            </w:r>
           </w:p>
         </w:tc>
       </w:tr>
       <w:tr>
         <w:tc>
           <w:tcPr>
-            <w:tcW w:w="1604" w:type="dxa"/>
+            <w:tcW w:w="3005" w:type="dxa"/>
           </w:tcPr>
           <w:p>
             <w:pPr>
-              <w:pStyle w:val="paragraph"/>
-              <w:spacing w:before="0" w:beforeAutospacing="0" w:after="0" w:afterAutospacing="0"/>
-              <w:jc w:val="center"/>
-              <w:textAlignment w:val="baseline"/>
-              <w:rPr>
-                <w:rStyle w:val="normaltextrun"/>
-                <w:rFonts w:ascii="Calibri Light" w:hAnsi="Calibri Light" w:cs="Calibri Light"/>
-                <w:sz w:val="22"/>
-                <w:szCs w:val="22"/>
+              <w:rPr>
+                <w:rFonts w:asciiTheme="majorHAnsi" w:hAnsiTheme="majorHAnsi" w:cstheme="majorHAnsi"/>
               </w:rPr>
             </w:pPr>
             <w:r>
               <w:rPr>
-                <w:rStyle w:val="normaltextrun"/>
-                <w:rFonts w:ascii="Calibri Light" w:hAnsi="Calibri Light" w:cs="Calibri Light"/>
-                <w:sz w:val="22"/>
-                <w:szCs w:val="22"/>
-              </w:rPr>
-              <w:t>XX</w:t>
+                <w:rFonts w:asciiTheme="majorHAnsi" w:hAnsiTheme="majorHAnsi" w:cstheme="majorHAnsi"/>
+              </w:rPr>
+              <w:t>UIT.2.b</w:t>
             </w:r>
           </w:p>
         </w:tc>
         <w:tc>
           <w:tcPr>
-            <w:tcW w:w="4481" w:type="dxa"/>
+            <w:tcW w:w="3005" w:type="dxa"/>
           </w:tcPr>
           <w:p>
             <w:pPr>
-              <w:pStyle w:val="paragraph"/>
-              <w:spacing w:before="0" w:beforeAutospacing="0" w:after="0" w:afterAutospacing="0"/>
-              <w:textAlignment w:val="baseline"/>
-              <w:rPr>
-                <w:rStyle w:val="normaltextrun"/>
-                <w:rFonts w:ascii="Calibri Light" w:hAnsi="Calibri Light" w:cs="Calibri Light"/>
-                <w:sz w:val="22"/>
-                <w:szCs w:val="22"/>
+              <w:rPr>
+                <w:rFonts w:asciiTheme="majorHAnsi" w:hAnsiTheme="majorHAnsi" w:cstheme="majorHAnsi"/>
               </w:rPr>
             </w:pPr>
+            <w:r>
+              <w:rPr>
+                <w:rFonts w:asciiTheme="majorHAnsi" w:hAnsiTheme="majorHAnsi" w:cstheme="majorHAnsi"/>
+              </w:rPr>
+              <w:t>Click en botón modificar, escribir nuevo comentario, click en guardar</w:t>
+            </w:r>
           </w:p>
         </w:tc>
         <w:tc>
           <w:tcPr>
-            <w:tcW w:w="2931" w:type="dxa"/>
+            <w:tcW w:w="3006" w:type="dxa"/>
           </w:tcPr>
           <w:p>
             <w:pPr>
-              <w:pStyle w:val="paragraph"/>
-              <w:spacing w:before="0" w:beforeAutospacing="0" w:after="0" w:afterAutospacing="0"/>
-              <w:textAlignment w:val="baseline"/>
-              <w:rPr>
-                <w:rStyle w:val="normaltextrun"/>
-                <w:rFonts w:ascii="Calibri Light" w:hAnsi="Calibri Light" w:cs="Calibri Light"/>
-                <w:sz w:val="22"/>
-                <w:szCs w:val="22"/>
+              <w:rPr>
+                <w:rFonts w:asciiTheme="majorHAnsi" w:hAnsiTheme="majorHAnsi" w:cstheme="majorHAnsi"/>
               </w:rPr>
             </w:pPr>
+            <w:r>
+              <w:rPr>
+                <w:rFonts w:asciiTheme="majorHAnsi" w:hAnsiTheme="majorHAnsi" w:cstheme="majorHAnsi"/>
+              </w:rPr>
+              <w:t>Se muestra el nuevo comentario</w:t>
+            </w:r>
           </w:p>
         </w:tc>
       </w:tr>
     </w:tbl>
     <w:p>
       <w:pPr>
-        <w:pStyle w:val="paragraph"/>
-        <w:spacing w:before="0" w:beforeAutospacing="0" w:after="0" w:afterAutospacing="0"/>
-        <w:textAlignment w:val="baseline"/>
-        <w:rPr>
-          <w:rStyle w:val="normaltextrun"/>
-          <w:rFonts w:ascii="Calibri Light" w:hAnsi="Calibri Light" w:cs="Calibri Light"/>
-          <w:sz w:val="22"/>
-          <w:szCs w:val="22"/>
-        </w:rPr>
-      </w:pPr>
-    </w:p>
-    <w:p>
-      <w:pPr>
-        <w:pStyle w:val="paragraph"/>
-        <w:spacing w:before="0" w:beforeAutospacing="0" w:after="0" w:afterAutospacing="0"/>
+        <w:pStyle w:val="Descripcin"/>
         <w:jc w:val="center"/>
-        <w:textAlignment w:val="baseline"/>
-        <w:rPr>
-          <w:rStyle w:val="normaltextrun"/>
+      </w:pPr>
+      <w:r>
+        <w:rPr>
+          <w:rFonts w:ascii="Segoe UI" w:hAnsi="Segoe UI" w:cs="Segoe UI"/>
+        </w:rPr>
+        <w:t xml:space="preserve">Tabla </w:t>
+      </w:r>
+      <w:r>
+        <w:rPr>
+          <w:rFonts w:ascii="Segoe UI" w:hAnsi="Segoe UI" w:cs="Segoe UI"/>
+        </w:rPr>
+        <w:fldChar w:fldCharType="begin"/>
+      </w:r>
+      <w:r>
+        <w:rPr>
+          <w:rFonts w:ascii="Segoe UI" w:hAnsi="Segoe UI" w:cs="Segoe UI"/>
+        </w:rPr>
+        <w:instrText xml:space="preserve"> SEQ Tabla \* ARABIC </w:instrText>
+      </w:r>
+      <w:r>
+        <w:rPr>
+          <w:rFonts w:ascii="Segoe UI" w:hAnsi="Segoe UI" w:cs="Segoe UI"/>
+        </w:rPr>
+        <w:fldChar w:fldCharType="separate"/>
+      </w:r>
+      <w:r>
+        <w:rPr>
+          <w:rFonts w:ascii="Segoe UI" w:hAnsi="Segoe UI" w:cs="Segoe UI"/>
+          <w:noProof/>
+        </w:rPr>
+        <w:t>2</w:t>
+      </w:r>
+      <w:r>
+        <w:rPr>
+          <w:rFonts w:ascii="Segoe UI" w:hAnsi="Segoe UI" w:cs="Segoe UI"/>
+        </w:rPr>
+        <w:fldChar w:fldCharType="end"/>
+      </w:r>
+      <w:r>
+        <w:t xml:space="preserve">: Casos de prueba de la interfaz de </w:t>
+      </w:r>
+      <w:r>
+        <w:t>modificar</w:t>
+      </w:r>
+      <w:r>
+        <w:t xml:space="preserve"> favorito.</w:t>
+      </w:r>
+    </w:p>
+    <w:p>
+      <w:pPr>
+        <w:rPr>
           <w:rFonts w:asciiTheme="majorHAnsi" w:hAnsiTheme="majorHAnsi" w:cstheme="majorHAnsi"/>
-          <w:i/>
-          <w:iCs/>
-          <w:sz w:val="16"/>
-          <w:szCs w:val="16"/>
-        </w:rPr>
-      </w:pPr>
-      <w:r>
-        <w:rPr>
-          <w:rFonts w:asciiTheme="majorHAnsi" w:hAnsiTheme="majorHAnsi" w:cstheme="majorHAnsi"/>
-          <w:i/>
-          <w:iCs/>
-          <w:sz w:val="18"/>
-          <w:szCs w:val="18"/>
-        </w:rPr>
-        <w:t xml:space="preserve">Tabla </w:t>
-      </w:r>
-      <w:r>
-        <w:rPr>
-          <w:rFonts w:asciiTheme="majorHAnsi" w:hAnsiTheme="majorHAnsi" w:cstheme="majorHAnsi"/>
-          <w:i/>
-          <w:iCs/>
-          <w:sz w:val="18"/>
-          <w:szCs w:val="18"/>
-        </w:rPr>
-        <w:fldChar w:fldCharType="begin"/>
-      </w:r>
-      <w:r>
-        <w:rPr>
-          <w:rFonts w:asciiTheme="majorHAnsi" w:hAnsiTheme="majorHAnsi" w:cstheme="majorHAnsi"/>
-          <w:i/>
-          <w:iCs/>
-          <w:sz w:val="18"/>
-          <w:szCs w:val="18"/>
-        </w:rPr>
-        <w:instrText xml:space="preserve"> SEQ Tabla \* ARABIC </w:instrText>
-      </w:r>
-      <w:r>
-        <w:rPr>
-          <w:rFonts w:asciiTheme="majorHAnsi" w:hAnsiTheme="majorHAnsi" w:cstheme="majorHAnsi"/>
-          <w:i/>
-          <w:iCs/>
-          <w:sz w:val="18"/>
-          <w:szCs w:val="18"/>
-        </w:rPr>
-        <w:fldChar w:fldCharType="separate"/>
-      </w:r>
-      <w:r>
-        <w:rPr>
-          <w:rFonts w:asciiTheme="majorHAnsi" w:hAnsiTheme="majorHAnsi" w:cstheme="majorHAnsi"/>
-          <w:i/>
-          <w:iCs/>
-          <w:noProof/>
-          <w:sz w:val="18"/>
-          <w:szCs w:val="18"/>
-        </w:rPr>
-        <w:t>1</w:t>
-      </w:r>
-      <w:r>
-        <w:rPr>
-          <w:rFonts w:asciiTheme="majorHAnsi" w:hAnsiTheme="majorHAnsi" w:cstheme="majorHAnsi"/>
-          <w:i/>
-          <w:iCs/>
-          <w:sz w:val="18"/>
-          <w:szCs w:val="18"/>
-        </w:rPr>
-        <w:fldChar w:fldCharType="end"/>
-      </w:r>
-      <w:r>
-        <w:rPr>
-          <w:rFonts w:asciiTheme="majorHAnsi" w:hAnsiTheme="majorHAnsi" w:cstheme="majorHAnsi"/>
-          <w:i/>
-          <w:iCs/>
-          <w:sz w:val="18"/>
-          <w:szCs w:val="18"/>
-        </w:rPr>
-        <w:t>: Casos de prueba de aceptación.</w:t>
-      </w:r>
-    </w:p>
-    <w:p>
-      <w:pPr>
-        <w:pStyle w:val="paragraph"/>
-        <w:spacing w:before="0" w:beforeAutospacing="0" w:after="0" w:afterAutospacing="0"/>
-        <w:textAlignment w:val="baseline"/>
-        <w:rPr>
-          <w:rFonts w:ascii="Calibri Light" w:hAnsi="Calibri Light" w:cs="Calibri Light"/>
-          <w:sz w:val="22"/>
-          <w:szCs w:val="22"/>
-        </w:rPr>
-      </w:pPr>
-    </w:p>
+        </w:rPr>
+      </w:pPr>
+    </w:p>
+    <w:p/>
+    <w:p/>
     <w:p>
       <w:pPr>
         <w:pStyle w:val="paragraph"/>
@@ -2069,7 +2268,16 @@
           <w:b/>
           <w:bCs/>
         </w:rPr>
-        <w:t>Pruebas de interfaz</w:t>
+        <w:t>Pruebas</w:t>
+      </w:r>
+      <w:r>
+        <w:rPr>
+          <w:rStyle w:val="normaltextrun"/>
+          <w:rFonts w:ascii="Calibri Light" w:hAnsi="Calibri Light" w:cs="Calibri Light"/>
+          <w:b/>
+          <w:bCs/>
+        </w:rPr>
+        <w:t xml:space="preserve"> de integración</w:t>
       </w:r>
     </w:p>
     <w:p>
@@ -2079,6 +2287,7 @@
         <w:ind w:left="1080"/>
         <w:textAlignment w:val="baseline"/>
         <w:rPr>
+          <w:rStyle w:val="normaltextrun"/>
           <w:rFonts w:ascii="Calibri Light" w:hAnsi="Calibri Light" w:cs="Calibri Light"/>
           <w:b/>
           <w:bCs/>
@@ -2087,109 +2296,272 @@
     </w:p>
     <w:p>
       <w:pPr>
-        <w:pStyle w:val="paragraph"/>
-        <w:spacing w:before="0" w:beforeAutospacing="0" w:after="0" w:afterAutospacing="0"/>
-        <w:textAlignment w:val="baseline"/>
-        <w:rPr>
-          <w:rStyle w:val="normaltextrun"/>
-          <w:rFonts w:ascii="Calibri Light" w:hAnsi="Calibri Light" w:cs="Calibri Light"/>
-          <w:sz w:val="22"/>
-          <w:szCs w:val="22"/>
-        </w:rPr>
-      </w:pPr>
-      <w:r>
-        <w:rPr>
-          <w:rStyle w:val="normaltextrun"/>
-          <w:rFonts w:ascii="Calibri Light" w:hAnsi="Calibri Light" w:cs="Calibri Light"/>
-          <w:sz w:val="22"/>
-          <w:szCs w:val="22"/>
-        </w:rPr>
-        <w:t xml:space="preserve">En las pruebas de interfaz, que se realizarán con la ayuda de la librería de pruebas "Espresso", se comprobará que las interfaces se comportan acorde a lo descrito en los casos de prueba de aceptación. </w:t>
-      </w:r>
-      <w:r>
-        <w:rPr>
-          <w:rStyle w:val="normaltextrun"/>
-          <w:rFonts w:ascii="Calibri Light" w:hAnsi="Calibri Light" w:cs="Calibri Light"/>
-          <w:sz w:val="22"/>
-          <w:szCs w:val="22"/>
-        </w:rPr>
-        <w:t>E</w:t>
-      </w:r>
-      <w:r>
-        <w:rPr>
-          <w:rStyle w:val="normaltextrun"/>
-          <w:rFonts w:ascii="Calibri Light" w:hAnsi="Calibri Light" w:cs="Calibri Light"/>
-          <w:sz w:val="22"/>
-          <w:szCs w:val="22"/>
-        </w:rPr>
-        <w:t xml:space="preserve">sta vez renombrados a </w:t>
-      </w:r>
-      <w:r>
-        <w:rPr>
-          <w:rStyle w:val="normaltextrun"/>
-          <w:rFonts w:ascii="Calibri Light" w:hAnsi="Calibri Light" w:cs="Calibri Light"/>
-          <w:sz w:val="22"/>
-          <w:szCs w:val="22"/>
-        </w:rPr>
-        <w:t>UIT</w:t>
-      </w:r>
-      <w:r>
-        <w:rPr>
-          <w:rStyle w:val="normaltextrun"/>
-          <w:rFonts w:ascii="Calibri Light" w:hAnsi="Calibri Light" w:cs="Calibri Light"/>
-          <w:sz w:val="22"/>
-          <w:szCs w:val="22"/>
+        <w:jc w:val="both"/>
+        <w:rPr>
+          <w:rFonts w:asciiTheme="majorHAnsi" w:hAnsiTheme="majorHAnsi" w:cstheme="majorHAnsi"/>
+        </w:rPr>
+      </w:pPr>
+      <w:r>
+        <w:rPr>
+          <w:rFonts w:asciiTheme="majorHAnsi" w:hAnsiTheme="majorHAnsi" w:cstheme="majorHAnsi"/>
+        </w:rPr>
+        <w:t>Además de comprobar el correcto funcionamiento de la interfaz, se deberá comprobar el</w:t>
+      </w:r>
+      <w:r>
+        <w:rPr>
+          <w:rFonts w:asciiTheme="majorHAnsi" w:hAnsiTheme="majorHAnsi" w:cstheme="majorHAnsi"/>
+        </w:rPr>
+        <w:t xml:space="preserve"> </w:t>
+      </w:r>
+      <w:r>
+        <w:rPr>
+          <w:rFonts w:asciiTheme="majorHAnsi" w:hAnsiTheme="majorHAnsi" w:cstheme="majorHAnsi"/>
+        </w:rPr>
+        <w:t>comportamiento de los componentes que administran los datos que se le pasan a la interfaz. En este</w:t>
+      </w:r>
+      <w:r>
+        <w:rPr>
+          <w:rFonts w:asciiTheme="majorHAnsi" w:hAnsiTheme="majorHAnsi" w:cstheme="majorHAnsi"/>
+        </w:rPr>
+        <w:t xml:space="preserve"> </w:t>
+      </w:r>
+      <w:r>
+        <w:rPr>
+          <w:rFonts w:asciiTheme="majorHAnsi" w:hAnsiTheme="majorHAnsi" w:cstheme="majorHAnsi"/>
+        </w:rPr>
+        <w:t xml:space="preserve">caso se implementarán pruebas </w:t>
+      </w:r>
+      <w:r>
+        <w:rPr>
+          <w:rFonts w:asciiTheme="majorHAnsi" w:hAnsiTheme="majorHAnsi" w:cstheme="majorHAnsi"/>
+        </w:rPr>
+        <w:t>de integración tanto</w:t>
+      </w:r>
+      <w:r>
+        <w:rPr>
+          <w:rFonts w:asciiTheme="majorHAnsi" w:hAnsiTheme="majorHAnsi" w:cstheme="majorHAnsi"/>
+        </w:rPr>
+        <w:t xml:space="preserve"> para </w:t>
+      </w:r>
+      <w:r>
+        <w:rPr>
+          <w:rFonts w:asciiTheme="majorHAnsi" w:hAnsiTheme="majorHAnsi" w:cstheme="majorHAnsi"/>
+        </w:rPr>
+        <w:t>el</w:t>
+      </w:r>
+      <w:r>
+        <w:rPr>
+          <w:rFonts w:asciiTheme="majorHAnsi" w:hAnsiTheme="majorHAnsi" w:cstheme="majorHAnsi"/>
+        </w:rPr>
+        <w:t xml:space="preserve"> </w:t>
+      </w:r>
+      <w:r>
+        <w:rPr>
+          <w:rFonts w:asciiTheme="majorHAnsi" w:hAnsiTheme="majorHAnsi" w:cstheme="majorHAnsi"/>
+          <w:i/>
+          <w:iCs/>
+        </w:rPr>
+        <w:t>presenter</w:t>
+      </w:r>
+      <w:r>
+        <w:rPr>
+          <w:rFonts w:asciiTheme="majorHAnsi" w:hAnsiTheme="majorHAnsi" w:cstheme="majorHAnsi"/>
+        </w:rPr>
+        <w:t xml:space="preserve"> creado</w:t>
+      </w:r>
+      <w:r>
+        <w:rPr>
+          <w:rFonts w:asciiTheme="majorHAnsi" w:hAnsiTheme="majorHAnsi" w:cstheme="majorHAnsi"/>
+        </w:rPr>
+        <w:t xml:space="preserve"> como para las DAO implementadas como resultado de la incorporación de una base de datos a la aplicación</w:t>
+      </w:r>
+      <w:r>
+        <w:rPr>
+          <w:rFonts w:asciiTheme="majorHAnsi" w:hAnsiTheme="majorHAnsi" w:cstheme="majorHAnsi"/>
+        </w:rPr>
+        <w:t>.</w:t>
+      </w:r>
+    </w:p>
+    <w:p>
+      <w:pPr>
+        <w:rPr>
+          <w:rFonts w:asciiTheme="majorHAnsi" w:hAnsiTheme="majorHAnsi" w:cstheme="majorHAnsi"/>
+        </w:rPr>
+      </w:pPr>
+      <w:r>
+        <w:rPr>
+          <w:rFonts w:asciiTheme="majorHAnsi" w:hAnsiTheme="majorHAnsi" w:cstheme="majorHAnsi"/>
+        </w:rPr>
+        <w:tab/>
+      </w:r>
+      <w:r>
+        <w:rPr>
+          <w:rFonts w:asciiTheme="majorHAnsi" w:hAnsiTheme="majorHAnsi" w:cstheme="majorHAnsi"/>
+        </w:rPr>
+        <w:tab/>
+      </w:r>
+      <w:r>
+        <w:rPr>
+          <w:rFonts w:asciiTheme="majorHAnsi" w:hAnsiTheme="majorHAnsi" w:cstheme="majorHAnsi"/>
+        </w:rPr>
+        <w:t>2</w:t>
+      </w:r>
+      <w:r>
+        <w:rPr>
+          <w:rFonts w:asciiTheme="majorHAnsi" w:hAnsiTheme="majorHAnsi" w:cstheme="majorHAnsi"/>
+        </w:rPr>
+        <w:t xml:space="preserve">.1 </w:t>
+      </w:r>
+      <w:r>
+        <w:rPr>
+          <w:rFonts w:asciiTheme="majorHAnsi" w:hAnsiTheme="majorHAnsi" w:cstheme="majorHAnsi"/>
+          <w:i/>
+          <w:iCs/>
+        </w:rPr>
+        <w:t>Presenter</w:t>
+      </w:r>
+      <w:r>
+        <w:rPr>
+          <w:rFonts w:asciiTheme="majorHAnsi" w:hAnsiTheme="majorHAnsi" w:cstheme="majorHAnsi"/>
+          <w:i/>
+          <w:iCs/>
+        </w:rPr>
+        <w:t xml:space="preserve"> </w:t>
+      </w:r>
+      <w:r>
+        <w:rPr>
+          <w:rFonts w:asciiTheme="majorHAnsi" w:hAnsiTheme="majorHAnsi" w:cstheme="majorHAnsi"/>
+        </w:rPr>
+        <w:t>GasolinerasFavoritas</w:t>
+      </w:r>
+    </w:p>
+    <w:p>
+      <w:pPr>
+        <w:rPr>
+          <w:rFonts w:asciiTheme="majorHAnsi" w:hAnsiTheme="majorHAnsi" w:cstheme="majorBidi"/>
+        </w:rPr>
+      </w:pPr>
+      <w:r>
+        <w:rPr>
+          <w:rFonts w:asciiTheme="majorHAnsi" w:hAnsiTheme="majorHAnsi" w:cstheme="majorBidi"/>
+        </w:rPr>
+        <w:t xml:space="preserve">Para este </w:t>
+      </w:r>
+      <w:r>
+        <w:rPr>
+          <w:rFonts w:asciiTheme="majorHAnsi" w:hAnsiTheme="majorHAnsi" w:cstheme="majorBidi"/>
+          <w:i/>
+          <w:iCs/>
+        </w:rPr>
+        <w:t>presenter</w:t>
+      </w:r>
+      <w:r>
+        <w:rPr>
+          <w:rFonts w:asciiTheme="majorHAnsi" w:hAnsiTheme="majorHAnsi" w:cstheme="majorBidi"/>
+        </w:rPr>
+        <w:t xml:space="preserve"> se han diseñado </w:t>
+      </w:r>
+      <w:r>
+        <w:rPr>
+          <w:rFonts w:asciiTheme="majorHAnsi" w:hAnsiTheme="majorHAnsi" w:cstheme="majorBidi"/>
+          <w:highlight w:val="yellow"/>
+        </w:rPr>
+        <w:t>2</w:t>
+      </w:r>
+      <w:r>
+        <w:rPr>
+          <w:rFonts w:asciiTheme="majorHAnsi" w:hAnsiTheme="majorHAnsi" w:cstheme="majorBidi"/>
+        </w:rPr>
+        <w:t xml:space="preserve">casos de prueba, uno por cado método público (excluyendo </w:t>
+      </w:r>
+      <w:r>
+        <w:rPr>
+          <w:rFonts w:asciiTheme="majorHAnsi" w:hAnsiTheme="majorHAnsi" w:cstheme="majorBidi"/>
+          <w:i/>
+          <w:iCs/>
+        </w:rPr>
+        <w:t>setters</w:t>
+      </w:r>
+      <w:r>
+        <w:rPr>
+          <w:rFonts w:asciiTheme="majorHAnsi" w:hAnsiTheme="majorHAnsi" w:cstheme="majorBidi"/>
+        </w:rPr>
+        <w:t xml:space="preserve"> y </w:t>
+      </w:r>
+      <w:r>
+        <w:rPr>
+          <w:rFonts w:asciiTheme="majorHAnsi" w:hAnsiTheme="majorHAnsi" w:cstheme="majorBidi"/>
+          <w:i/>
+          <w:iCs/>
+        </w:rPr>
+        <w:t>getters</w:t>
+      </w:r>
+      <w:r>
+        <w:rPr>
+          <w:rFonts w:asciiTheme="majorHAnsi" w:hAnsiTheme="majorHAnsi" w:cstheme="majorBidi"/>
+        </w:rPr>
+        <w:t xml:space="preserve">). Estos casos de prueba son identificables por </w:t>
+      </w:r>
+      <w:r>
+        <w:rPr>
+          <w:rFonts w:asciiTheme="majorHAnsi" w:hAnsiTheme="majorHAnsi" w:cstheme="majorBidi"/>
+        </w:rPr>
+        <w:t>UT</w:t>
+      </w:r>
+      <w:r>
+        <w:rPr>
+          <w:rFonts w:asciiTheme="majorHAnsi" w:hAnsiTheme="majorHAnsi" w:cstheme="majorBidi"/>
         </w:rPr>
         <w:t>x.y.</w:t>
       </w:r>
-    </w:p>
-    <w:p>
-      <w:pPr>
-        <w:pStyle w:val="paragraph"/>
-        <w:spacing w:before="0" w:beforeAutospacing="0" w:after="0" w:afterAutospacing="0"/>
-        <w:textAlignment w:val="baseline"/>
-        <w:rPr>
-          <w:rStyle w:val="normaltextrun"/>
-          <w:rFonts w:ascii="Calibri Light" w:hAnsi="Calibri Light" w:cs="Calibri Light"/>
-          <w:sz w:val="22"/>
-          <w:szCs w:val="22"/>
-        </w:rPr>
-      </w:pPr>
-    </w:p>
-    <w:p>
-      <w:pPr>
-        <w:pStyle w:val="paragraph"/>
-        <w:spacing w:before="0" w:beforeAutospacing="0" w:after="0" w:afterAutospacing="0"/>
-        <w:textAlignment w:val="baseline"/>
-        <w:rPr>
-          <w:rStyle w:val="normaltextrun"/>
-          <w:rFonts w:ascii="Calibri Light" w:hAnsi="Calibri Light" w:cs="Calibri Light"/>
-          <w:sz w:val="22"/>
-          <w:szCs w:val="22"/>
-        </w:rPr>
-      </w:pPr>
-      <w:r>
-        <w:rPr>
-          <w:rStyle w:val="normaltextrun"/>
-          <w:rFonts w:ascii="Calibri Light" w:hAnsi="Calibri Light" w:cs="Calibri Light"/>
-          <w:sz w:val="22"/>
-          <w:szCs w:val="22"/>
-        </w:rPr>
-        <w:t>En este caso, para esta historia de usuario sólo se implementará la prueba de interfaz correspondiente a la prueba de aceptación 0 (Éxito, el usuario escribe comentario)</w:t>
-      </w:r>
-    </w:p>
-    <w:p>
-      <w:pPr>
-        <w:pStyle w:val="paragraph"/>
-        <w:spacing w:before="0" w:beforeAutospacing="0" w:after="0" w:afterAutospacing="0"/>
-        <w:textAlignment w:val="baseline"/>
-        <w:rPr>
-          <w:rStyle w:val="normaltextrun"/>
-          <w:rFonts w:ascii="Calibri Light" w:hAnsi="Calibri Light" w:cs="Calibri Light"/>
-          <w:sz w:val="22"/>
-          <w:szCs w:val="22"/>
-        </w:rPr>
-      </w:pPr>
+      <w:r>
+        <w:rPr>
+          <w:rFonts w:asciiTheme="majorHAnsi" w:hAnsiTheme="majorHAnsi" w:cstheme="majorBidi"/>
+        </w:rPr>
+        <w:t xml:space="preserve"> Para la realización de estas pruebas unitarias se requerirá la utilización de un mock de las clases de la DAO.</w:t>
+      </w:r>
+    </w:p>
+    <w:p>
+      <w:pPr>
+        <w:pStyle w:val="Prrafodelista"/>
+        <w:numPr>
+          <w:ilvl w:val="0"/>
+          <w:numId w:val="10"/>
+        </w:numPr>
+        <w:rPr>
+          <w:rFonts w:asciiTheme="majorHAnsi" w:hAnsiTheme="majorHAnsi" w:cstheme="majorBidi"/>
+        </w:rPr>
+      </w:pPr>
+      <w:r>
+        <w:rPr>
+          <w:rFonts w:asciiTheme="majorHAnsi" w:hAnsiTheme="majorHAnsi" w:cstheme="majorBidi"/>
+        </w:rPr>
+        <w:t xml:space="preserve">Caso de prueba </w:t>
+      </w:r>
+      <w:r>
+        <w:rPr>
+          <w:rFonts w:asciiTheme="majorHAnsi" w:hAnsiTheme="majorHAnsi" w:cstheme="majorBidi"/>
+        </w:rPr>
+        <w:t>UT</w:t>
+      </w:r>
+      <w:r>
+        <w:rPr>
+          <w:rFonts w:asciiTheme="majorHAnsi" w:hAnsiTheme="majorHAnsi" w:cstheme="majorBidi"/>
+        </w:rPr>
+        <w:t xml:space="preserve">.1 : </w:t>
+      </w:r>
+      <w:r>
+        <w:rPr>
+          <w:rFonts w:asciiTheme="majorHAnsi" w:hAnsiTheme="majorHAnsi" w:cstheme="majorBidi"/>
+        </w:rPr>
+        <w:t>método anhadeGasolineraFavorita</w:t>
+      </w:r>
+      <w:r>
+        <w:rPr>
+          <w:rFonts w:asciiTheme="majorHAnsi" w:hAnsiTheme="majorHAnsi" w:cstheme="majorBidi"/>
+        </w:rPr>
+        <w:t>()</w:t>
+      </w:r>
     </w:p>
     <w:tbl>
       <w:tblPr>
@@ -2325,16 +2697,16 @@
                 <w:sz w:val="22"/>
                 <w:szCs w:val="22"/>
               </w:rPr>
-              <w:t>UIT</w:t>
-            </w:r>
-            <w:r>
-              <w:rPr>
-                <w:rStyle w:val="normaltextrun"/>
-                <w:rFonts w:ascii="Calibri Light" w:hAnsi="Calibri Light" w:cs="Calibri Light"/>
-                <w:sz w:val="22"/>
-                <w:szCs w:val="22"/>
-              </w:rPr>
-              <w:t>1.a</w:t>
+              <w:t>UT</w:t>
+            </w:r>
+            <w:r>
+              <w:rPr>
+                <w:rStyle w:val="normaltextrun"/>
+                <w:rFonts w:ascii="Calibri Light" w:hAnsi="Calibri Light" w:cs="Calibri Light"/>
+                <w:sz w:val="22"/>
+                <w:szCs w:val="22"/>
+              </w:rPr>
+              <w:t>.1.a</w:t>
             </w:r>
           </w:p>
         </w:tc>
@@ -2361,7 +2733,14 @@
                 <w:sz w:val="22"/>
                 <w:szCs w:val="22"/>
               </w:rPr>
-              <w:t>No se como describir el procedimiento</w:t>
+              <w:t>A</w:t>
+            </w:r>
+            <w:r>
+              <w:rPr>
+                <w:rStyle w:val="normaltextrun"/>
+                <w:rFonts w:ascii="Calibri Light" w:hAnsi="Calibri Light" w:cs="Calibri Light"/>
+              </w:rPr>
+              <w:t>ñadir gasolinera nueva a base de datos vacía</w:t>
             </w:r>
           </w:p>
         </w:tc>
@@ -2381,6 +2760,15 @@
                 <w:szCs w:val="22"/>
               </w:rPr>
             </w:pPr>
+            <w:r>
+              <w:rPr>
+                <w:rStyle w:val="normaltextrun"/>
+                <w:rFonts w:ascii="Calibri Light" w:hAnsi="Calibri Light" w:cs="Calibri Light"/>
+                <w:sz w:val="22"/>
+                <w:szCs w:val="22"/>
+              </w:rPr>
+              <w:t>La gasolinera añadida</w:t>
+            </w:r>
           </w:p>
         </w:tc>
       </w:tr>
@@ -2409,7 +2797,7 @@
                 <w:sz w:val="22"/>
                 <w:szCs w:val="22"/>
               </w:rPr>
-              <w:t>UIT</w:t>
+              <w:t>UT</w:t>
             </w:r>
             <w:r>
               <w:rPr>
@@ -2438,6 +2826,15 @@
                 <w:szCs w:val="22"/>
               </w:rPr>
             </w:pPr>
+            <w:r>
+              <w:rPr>
+                <w:rStyle w:val="normaltextrun"/>
+                <w:rFonts w:ascii="Calibri Light" w:hAnsi="Calibri Light" w:cs="Calibri Light"/>
+                <w:sz w:val="22"/>
+                <w:szCs w:val="22"/>
+              </w:rPr>
+              <w:t>Añadir gasolinera nueva a base de datos no vacía</w:t>
+            </w:r>
           </w:p>
         </w:tc>
         <w:tc>
@@ -2456,6 +2853,15 @@
                 <w:szCs w:val="22"/>
               </w:rPr>
             </w:pPr>
+            <w:r>
+              <w:rPr>
+                <w:rStyle w:val="normaltextrun"/>
+                <w:rFonts w:ascii="Calibri Light" w:hAnsi="Calibri Light" w:cs="Calibri Light"/>
+                <w:sz w:val="22"/>
+                <w:szCs w:val="22"/>
+              </w:rPr>
+              <w:t>La gasolinera añadida</w:t>
+            </w:r>
           </w:p>
         </w:tc>
       </w:tr>
@@ -2484,8 +2890,7 @@
                 <w:sz w:val="22"/>
                 <w:szCs w:val="22"/>
               </w:rPr>
-              <w:lastRenderedPageBreak/>
-              <w:t>UIT</w:t>
+              <w:t>UT</w:t>
             </w:r>
             <w:r>
               <w:rPr>
@@ -2541,6 +2946,15 @@
                 <w:szCs w:val="22"/>
               </w:rPr>
             </w:pPr>
+            <w:r>
+              <w:rPr>
+                <w:rStyle w:val="normaltextrun"/>
+                <w:rFonts w:ascii="Calibri Light" w:hAnsi="Calibri Light" w:cs="Calibri Light"/>
+                <w:sz w:val="22"/>
+                <w:szCs w:val="22"/>
+              </w:rPr>
+              <w:t>Añadir gasolinera existente a base de datos no vacía</w:t>
+            </w:r>
           </w:p>
         </w:tc>
         <w:tc>
@@ -2559,6 +2973,15 @@
                 <w:szCs w:val="22"/>
               </w:rPr>
             </w:pPr>
+            <w:r>
+              <w:rPr>
+                <w:rStyle w:val="normaltextrun"/>
+                <w:rFonts w:ascii="Calibri Light" w:hAnsi="Calibri Light" w:cs="Calibri Light"/>
+                <w:sz w:val="22"/>
+                <w:szCs w:val="22"/>
+              </w:rPr>
+              <w:t>La gasolinera no ha sido añadida</w:t>
+            </w:r>
           </w:p>
         </w:tc>
       </w:tr>
@@ -2587,7 +3010,7 @@
                 <w:sz w:val="22"/>
                 <w:szCs w:val="22"/>
               </w:rPr>
-              <w:t>UIT</w:t>
+              <w:t>UT</w:t>
             </w:r>
             <w:r>
               <w:rPr>
@@ -2643,6 +3066,15 @@
                 <w:szCs w:val="22"/>
               </w:rPr>
             </w:pPr>
+            <w:r>
+              <w:rPr>
+                <w:rStyle w:val="normaltextrun"/>
+                <w:rFonts w:ascii="Calibri Light" w:hAnsi="Calibri Light" w:cs="Calibri Light"/>
+                <w:sz w:val="22"/>
+                <w:szCs w:val="22"/>
+              </w:rPr>
+              <w:t>Añadir gasolinera a base de datos no vacía con DAO nula</w:t>
+            </w:r>
           </w:p>
         </w:tc>
         <w:tc>
@@ -2662,6 +3094,15 @@
                 <w:szCs w:val="22"/>
               </w:rPr>
             </w:pPr>
+            <w:r>
+              <w:rPr>
+                <w:rStyle w:val="normaltextrun"/>
+                <w:rFonts w:ascii="Calibri Light" w:hAnsi="Calibri Light" w:cs="Calibri Light"/>
+                <w:sz w:val="22"/>
+                <w:szCs w:val="22"/>
+              </w:rPr>
+              <w:t>Gasolinera nula</w:t>
+            </w:r>
           </w:p>
         </w:tc>
       </w:tr>
@@ -2670,274 +3111,53 @@
       <w:pPr>
         <w:pStyle w:val="Descripcin"/>
         <w:jc w:val="center"/>
-      </w:pPr>
-      <w:r>
-        <w:rPr>
-          <w:rFonts w:ascii="Segoe UI" w:hAnsi="Segoe UI" w:cs="Segoe UI"/>
+        <w:rPr>
+          <w:rFonts w:asciiTheme="majorHAnsi" w:hAnsiTheme="majorHAnsi" w:cstheme="majorHAnsi"/>
+        </w:rPr>
+      </w:pPr>
+      <w:r>
+        <w:rPr>
+          <w:rFonts w:asciiTheme="majorHAnsi" w:hAnsiTheme="majorHAnsi" w:cstheme="majorHAnsi"/>
+        </w:rPr>
+        <w:t xml:space="preserve">Tabla </w:t>
+      </w:r>
+      <w:r>
+        <w:rPr>
+          <w:rFonts w:asciiTheme="majorHAnsi" w:hAnsiTheme="majorHAnsi" w:cstheme="majorHAnsi"/>
         </w:rPr>
         <w:fldChar w:fldCharType="begin"/>
       </w:r>
       <w:r>
         <w:rPr>
-          <w:rFonts w:ascii="Segoe UI" w:hAnsi="Segoe UI" w:cs="Segoe UI"/>
+          <w:rFonts w:asciiTheme="majorHAnsi" w:hAnsiTheme="majorHAnsi" w:cstheme="majorHAnsi"/>
         </w:rPr>
         <w:instrText xml:space="preserve"> SEQ Tabla \* ARABIC </w:instrText>
       </w:r>
       <w:r>
         <w:rPr>
-          <w:rFonts w:ascii="Segoe UI" w:hAnsi="Segoe UI" w:cs="Segoe UI"/>
+          <w:rFonts w:asciiTheme="majorHAnsi" w:hAnsiTheme="majorHAnsi" w:cstheme="majorHAnsi"/>
         </w:rPr>
         <w:fldChar w:fldCharType="separate"/>
       </w:r>
       <w:r>
         <w:rPr>
-          <w:rFonts w:ascii="Segoe UI" w:hAnsi="Segoe UI" w:cs="Segoe UI"/>
+          <w:rFonts w:asciiTheme="majorHAnsi" w:hAnsiTheme="majorHAnsi" w:cstheme="majorHAnsi"/>
           <w:noProof/>
         </w:rPr>
-        <w:t>2</w:t>
-      </w:r>
-      <w:r>
-        <w:rPr>
-          <w:rFonts w:ascii="Segoe UI" w:hAnsi="Segoe UI" w:cs="Segoe UI"/>
+        <w:t>3</w:t>
+      </w:r>
+      <w:r>
+        <w:rPr>
+          <w:rFonts w:asciiTheme="majorHAnsi" w:hAnsiTheme="majorHAnsi" w:cstheme="majorHAnsi"/>
         </w:rPr>
         <w:fldChar w:fldCharType="end"/>
       </w:r>
       <w:r>
-        <w:t>: Casos de prueba de la interfaz.</w:t>
-      </w:r>
-    </w:p>
-    <w:p>
-      <w:pPr>
-        <w:pStyle w:val="paragraph"/>
-        <w:spacing w:before="0" w:beforeAutospacing="0" w:after="0" w:afterAutospacing="0"/>
-        <w:ind w:left="1080"/>
-        <w:textAlignment w:val="baseline"/>
-        <w:rPr>
-          <w:rStyle w:val="normaltextrun"/>
-          <w:rFonts w:ascii="Calibri Light" w:hAnsi="Calibri Light" w:cs="Calibri Light"/>
-          <w:b/>
-          <w:bCs/>
-        </w:rPr>
-      </w:pPr>
-    </w:p>
-    <w:p>
-      <w:pPr>
-        <w:pStyle w:val="paragraph"/>
-        <w:numPr>
-          <w:ilvl w:val="0"/>
-          <w:numId w:val="3"/>
-        </w:numPr>
-        <w:spacing w:before="0" w:beforeAutospacing="0" w:after="0" w:afterAutospacing="0"/>
-        <w:ind w:left="1080" w:firstLine="0"/>
-        <w:textAlignment w:val="baseline"/>
-        <w:rPr>
-          <w:rStyle w:val="normaltextrun"/>
-          <w:rFonts w:ascii="Calibri Light" w:hAnsi="Calibri Light" w:cs="Calibri Light"/>
-          <w:b/>
-          <w:bCs/>
-        </w:rPr>
-      </w:pPr>
-      <w:r>
-        <w:rPr>
-          <w:rStyle w:val="normaltextrun"/>
-          <w:rFonts w:ascii="Calibri Light" w:hAnsi="Calibri Light" w:cs="Calibri Light"/>
-          <w:b/>
-          <w:bCs/>
-        </w:rPr>
-        <w:t>Pruebas unitarias</w:t>
-      </w:r>
-    </w:p>
-    <w:p>
-      <w:pPr>
-        <w:pStyle w:val="paragraph"/>
-        <w:spacing w:before="0" w:beforeAutospacing="0" w:after="0" w:afterAutospacing="0"/>
-        <w:ind w:left="1080"/>
-        <w:textAlignment w:val="baseline"/>
-        <w:rPr>
-          <w:rStyle w:val="normaltextrun"/>
-          <w:rFonts w:ascii="Calibri Light" w:hAnsi="Calibri Light" w:cs="Calibri Light"/>
-          <w:b/>
-          <w:bCs/>
-        </w:rPr>
-      </w:pPr>
-    </w:p>
-    <w:p>
-      <w:pPr>
-        <w:jc w:val="both"/>
-        <w:rPr>
-          <w:rFonts w:asciiTheme="majorHAnsi" w:hAnsiTheme="majorHAnsi" w:cstheme="majorHAnsi"/>
-        </w:rPr>
-      </w:pPr>
-      <w:r>
-        <w:rPr>
-          <w:rFonts w:asciiTheme="majorHAnsi" w:hAnsiTheme="majorHAnsi" w:cstheme="majorHAnsi"/>
-        </w:rPr>
-        <w:t>Además de comprobar el correcto funcionamiento de la interfaz, se deberá comprobar el</w:t>
-      </w:r>
-      <w:r>
-        <w:rPr>
-          <w:rFonts w:asciiTheme="majorHAnsi" w:hAnsiTheme="majorHAnsi" w:cstheme="majorHAnsi"/>
-        </w:rPr>
-        <w:t xml:space="preserve"> </w:t>
-      </w:r>
-      <w:r>
-        <w:rPr>
-          <w:rFonts w:asciiTheme="majorHAnsi" w:hAnsiTheme="majorHAnsi" w:cstheme="majorHAnsi"/>
-        </w:rPr>
-        <w:t>comportamiento de los componentes que administran los datos que se le pasan a la interfaz. En este</w:t>
-      </w:r>
-      <w:r>
-        <w:rPr>
-          <w:rFonts w:asciiTheme="majorHAnsi" w:hAnsiTheme="majorHAnsi" w:cstheme="majorHAnsi"/>
-        </w:rPr>
-        <w:t xml:space="preserve"> </w:t>
-      </w:r>
-      <w:r>
-        <w:rPr>
-          <w:rFonts w:asciiTheme="majorHAnsi" w:hAnsiTheme="majorHAnsi" w:cstheme="majorHAnsi"/>
-        </w:rPr>
-        <w:t xml:space="preserve">caso se implementarán pruebas unitarias para los </w:t>
-      </w:r>
-      <w:r>
-        <w:rPr>
-          <w:rFonts w:asciiTheme="majorHAnsi" w:hAnsiTheme="majorHAnsi" w:cstheme="majorHAnsi"/>
-          <w:i/>
-          <w:iCs/>
-        </w:rPr>
-        <w:t>presenters</w:t>
-      </w:r>
-      <w:r>
-        <w:rPr>
-          <w:rFonts w:asciiTheme="majorHAnsi" w:hAnsiTheme="majorHAnsi" w:cstheme="majorHAnsi"/>
-        </w:rPr>
-        <w:t xml:space="preserve"> creados.</w:t>
-      </w:r>
-    </w:p>
-    <w:p>
-      <w:pPr>
-        <w:rPr>
-          <w:rFonts w:asciiTheme="majorHAnsi" w:hAnsiTheme="majorHAnsi" w:cstheme="majorHAnsi"/>
-        </w:rPr>
-      </w:pPr>
-      <w:r>
-        <w:rPr>
-          <w:rFonts w:asciiTheme="majorHAnsi" w:hAnsiTheme="majorHAnsi" w:cstheme="majorHAnsi"/>
-        </w:rPr>
-        <w:tab/>
-      </w:r>
-      <w:r>
-        <w:rPr>
-          <w:rFonts w:asciiTheme="majorHAnsi" w:hAnsiTheme="majorHAnsi" w:cstheme="majorHAnsi"/>
-        </w:rPr>
-        <w:tab/>
-      </w:r>
-      <w:r>
-        <w:rPr>
-          <w:rFonts w:asciiTheme="majorHAnsi" w:hAnsiTheme="majorHAnsi" w:cstheme="majorHAnsi"/>
-        </w:rPr>
-        <w:t xml:space="preserve">3.1 </w:t>
-      </w:r>
-      <w:r>
-        <w:rPr>
-          <w:rFonts w:asciiTheme="majorHAnsi" w:hAnsiTheme="majorHAnsi" w:cstheme="majorHAnsi"/>
-          <w:i/>
-          <w:iCs/>
-        </w:rPr>
-        <w:t>Presenter</w:t>
-      </w:r>
-      <w:r>
-        <w:rPr>
-          <w:rFonts w:asciiTheme="majorHAnsi" w:hAnsiTheme="majorHAnsi" w:cstheme="majorHAnsi"/>
-        </w:rPr>
-        <w:t>GasolinerasFavoritas</w:t>
-      </w:r>
-    </w:p>
-    <w:p>
-      <w:pPr>
-        <w:rPr>
-          <w:rFonts w:asciiTheme="majorHAnsi" w:hAnsiTheme="majorHAnsi" w:cstheme="majorBidi"/>
-        </w:rPr>
-      </w:pPr>
-      <w:r>
-        <w:rPr>
-          <w:rFonts w:asciiTheme="majorHAnsi" w:hAnsiTheme="majorHAnsi" w:cstheme="majorBidi"/>
-        </w:rPr>
-        <w:t xml:space="preserve">Para este </w:t>
-      </w:r>
-      <w:r>
-        <w:rPr>
-          <w:rFonts w:asciiTheme="majorHAnsi" w:hAnsiTheme="majorHAnsi" w:cstheme="majorBidi"/>
-          <w:i/>
-          <w:iCs/>
-        </w:rPr>
-        <w:t>presenter</w:t>
-      </w:r>
-      <w:r>
-        <w:rPr>
-          <w:rFonts w:asciiTheme="majorHAnsi" w:hAnsiTheme="majorHAnsi" w:cstheme="majorBidi"/>
-        </w:rPr>
-        <w:t xml:space="preserve"> se han diseñado </w:t>
-      </w:r>
-      <w:r>
-        <w:rPr>
-          <w:rFonts w:asciiTheme="majorHAnsi" w:hAnsiTheme="majorHAnsi" w:cstheme="majorBidi"/>
-        </w:rPr>
-        <w:t>2(de momento)</w:t>
-      </w:r>
-      <w:r>
-        <w:rPr>
-          <w:rFonts w:asciiTheme="majorHAnsi" w:hAnsiTheme="majorHAnsi" w:cstheme="majorBidi"/>
-        </w:rPr>
-        <w:t xml:space="preserve"> casos de prueba, uno por cado método público (excluyendo </w:t>
-      </w:r>
-      <w:r>
-        <w:rPr>
-          <w:rFonts w:asciiTheme="majorHAnsi" w:hAnsiTheme="majorHAnsi" w:cstheme="majorBidi"/>
-          <w:i/>
-          <w:iCs/>
-        </w:rPr>
-        <w:t>setters</w:t>
-      </w:r>
-      <w:r>
-        <w:rPr>
-          <w:rFonts w:asciiTheme="majorHAnsi" w:hAnsiTheme="majorHAnsi" w:cstheme="majorBidi"/>
-        </w:rPr>
-        <w:t xml:space="preserve"> y </w:t>
-      </w:r>
-      <w:r>
-        <w:rPr>
-          <w:rFonts w:asciiTheme="majorHAnsi" w:hAnsiTheme="majorHAnsi" w:cstheme="majorBidi"/>
-          <w:i/>
-          <w:iCs/>
-        </w:rPr>
-        <w:t>getters</w:t>
-      </w:r>
-      <w:r>
-        <w:rPr>
-          <w:rFonts w:asciiTheme="majorHAnsi" w:hAnsiTheme="majorHAnsi" w:cstheme="majorBidi"/>
-        </w:rPr>
-        <w:t xml:space="preserve">). Estos casos de prueba son identificables por </w:t>
-      </w:r>
-      <w:r>
-        <w:rPr>
-          <w:rFonts w:asciiTheme="majorHAnsi" w:hAnsiTheme="majorHAnsi" w:cstheme="majorBidi"/>
-        </w:rPr>
-        <w:t>UT</w:t>
-      </w:r>
-      <w:r>
-        <w:rPr>
-          <w:rFonts w:asciiTheme="majorHAnsi" w:hAnsiTheme="majorHAnsi" w:cstheme="majorBidi"/>
-        </w:rPr>
-        <w:t>x.y.</w:t>
-      </w:r>
-      <w:r>
-        <w:rPr>
-          <w:rFonts w:asciiTheme="majorHAnsi" w:hAnsiTheme="majorHAnsi" w:cstheme="majorBidi"/>
-        </w:rPr>
-        <w:t xml:space="preserve"> Para la realización de estas pruebas unitarias se requerirá la utilización de un mock de las clases de la DAO.</w:t>
-      </w:r>
-      <w:bookmarkStart w:id="0" w:name="_GoBack"/>
-      <w:bookmarkEnd w:id="0"/>
+        <w:t xml:space="preserve">: Casos de prueba para el método </w:t>
+      </w:r>
+      <w:r>
+        <w:t>anhadeGasolineraFavorita()</w:t>
+      </w:r>
     </w:p>
     <w:p>
       <w:pPr>
@@ -2966,19 +3186,13 @@
         <w:rPr>
           <w:rFonts w:asciiTheme="majorHAnsi" w:hAnsiTheme="majorHAnsi" w:cstheme="majorBidi"/>
         </w:rPr>
-        <w:t xml:space="preserve">.1 : </w:t>
+        <w:t xml:space="preserve">.2: </w:t>
       </w:r>
       <w:r>
         <w:rPr>
           <w:rFonts w:asciiTheme="majorHAnsi" w:hAnsiTheme="majorHAnsi" w:cstheme="majorBidi"/>
         </w:rPr>
-        <w:t>método anhadeGasolineraFavorita</w:t>
-      </w:r>
-      <w:r>
-        <w:rPr>
-          <w:rFonts w:asciiTheme="majorHAnsi" w:hAnsiTheme="majorHAnsi" w:cstheme="majorBidi"/>
-        </w:rPr>
-        <w:t>()</w:t>
+        <w:t>método modificaGasolineraFavorita()</w:t>
       </w:r>
     </w:p>
     <w:tbl>
@@ -3124,7 +3338,25 @@
                 <w:sz w:val="22"/>
                 <w:szCs w:val="22"/>
               </w:rPr>
-              <w:t>.1.a</w:t>
+              <w:t>.</w:t>
+            </w:r>
+            <w:r>
+              <w:rPr>
+                <w:rStyle w:val="normaltextrun"/>
+                <w:rFonts w:ascii="Calibri Light" w:hAnsi="Calibri Light" w:cs="Calibri Light"/>
+                <w:sz w:val="22"/>
+                <w:szCs w:val="22"/>
+              </w:rPr>
+              <w:t>2</w:t>
+            </w:r>
+            <w:r>
+              <w:rPr>
+                <w:rStyle w:val="normaltextrun"/>
+                <w:rFonts w:ascii="Calibri Light" w:hAnsi="Calibri Light" w:cs="Calibri Light"/>
+                <w:sz w:val="22"/>
+                <w:szCs w:val="22"/>
+              </w:rPr>
+              <w:t>.a</w:t>
             </w:r>
           </w:p>
         </w:tc>
@@ -3144,6 +3376,24 @@
                 <w:szCs w:val="22"/>
               </w:rPr>
             </w:pPr>
+            <w:r>
+              <w:rPr>
+                <w:rStyle w:val="normaltextrun"/>
+                <w:rFonts w:ascii="Calibri Light" w:hAnsi="Calibri Light" w:cs="Calibri Light"/>
+                <w:sz w:val="22"/>
+                <w:szCs w:val="22"/>
+              </w:rPr>
+              <w:t xml:space="preserve">Modificar </w:t>
+            </w:r>
+            <w:r>
+              <w:rPr>
+                <w:rStyle w:val="normaltextrun"/>
+                <w:rFonts w:ascii="Calibri Light" w:hAnsi="Calibri Light" w:cs="Calibri Light"/>
+                <w:sz w:val="22"/>
+                <w:szCs w:val="22"/>
+              </w:rPr>
+              <w:t>gasolinera no existente</w:t>
+            </w:r>
           </w:p>
         </w:tc>
         <w:tc>
@@ -3162,6 +3412,15 @@
                 <w:szCs w:val="22"/>
               </w:rPr>
             </w:pPr>
+            <w:r>
+              <w:rPr>
+                <w:rStyle w:val="normaltextrun"/>
+                <w:rFonts w:ascii="Calibri Light" w:hAnsi="Calibri Light" w:cs="Calibri Light"/>
+                <w:sz w:val="22"/>
+                <w:szCs w:val="22"/>
+              </w:rPr>
+              <w:t>La base de datos no cambia</w:t>
+            </w:r>
           </w:p>
         </w:tc>
       </w:tr>
@@ -3199,7 +3458,25 @@
                 <w:sz w:val="22"/>
                 <w:szCs w:val="22"/>
               </w:rPr>
-              <w:t>.1.b</w:t>
+              <w:t>.</w:t>
+            </w:r>
+            <w:r>
+              <w:rPr>
+                <w:rStyle w:val="normaltextrun"/>
+                <w:rFonts w:ascii="Calibri Light" w:hAnsi="Calibri Light" w:cs="Calibri Light"/>
+                <w:sz w:val="22"/>
+                <w:szCs w:val="22"/>
+              </w:rPr>
+              <w:t>2</w:t>
+            </w:r>
+            <w:r>
+              <w:rPr>
+                <w:rStyle w:val="normaltextrun"/>
+                <w:rFonts w:ascii="Calibri Light" w:hAnsi="Calibri Light" w:cs="Calibri Light"/>
+                <w:sz w:val="22"/>
+                <w:szCs w:val="22"/>
+              </w:rPr>
+              <w:t>.b</w:t>
             </w:r>
           </w:p>
         </w:tc>
@@ -3219,6 +3496,15 @@
                 <w:szCs w:val="22"/>
               </w:rPr>
             </w:pPr>
+            <w:r>
+              <w:rPr>
+                <w:rStyle w:val="normaltextrun"/>
+                <w:rFonts w:ascii="Calibri Light" w:hAnsi="Calibri Light" w:cs="Calibri Light"/>
+                <w:sz w:val="22"/>
+                <w:szCs w:val="22"/>
+              </w:rPr>
+              <w:t>Modicar gasolinera favorita existente en base de datos de solo un elemento</w:t>
+            </w:r>
           </w:p>
         </w:tc>
         <w:tc>
@@ -3237,6 +3523,15 @@
                 <w:szCs w:val="22"/>
               </w:rPr>
             </w:pPr>
+            <w:r>
+              <w:rPr>
+                <w:rStyle w:val="normaltextrun"/>
+                <w:rFonts w:ascii="Calibri Light" w:hAnsi="Calibri Light" w:cs="Calibri Light"/>
+                <w:sz w:val="22"/>
+                <w:szCs w:val="22"/>
+              </w:rPr>
+              <w:t>La nueva gasolinera favorita</w:t>
+            </w:r>
           </w:p>
         </w:tc>
       </w:tr>
@@ -3274,25 +3569,7 @@
                 <w:sz w:val="22"/>
                 <w:szCs w:val="22"/>
               </w:rPr>
-              <w:t>.</w:t>
-            </w:r>
-            <w:r>
-              <w:rPr>
-                <w:rStyle w:val="normaltextrun"/>
-                <w:rFonts w:ascii="Calibri Light" w:hAnsi="Calibri Light" w:cs="Calibri Light"/>
-                <w:sz w:val="22"/>
-                <w:szCs w:val="22"/>
-              </w:rPr>
-              <w:t>1</w:t>
-            </w:r>
-            <w:r>
-              <w:rPr>
-                <w:rStyle w:val="normaltextrun"/>
-                <w:rFonts w:ascii="Calibri Light" w:hAnsi="Calibri Light" w:cs="Calibri Light"/>
-                <w:sz w:val="22"/>
-                <w:szCs w:val="22"/>
-              </w:rPr>
-              <w:t>.</w:t>
+              <w:t>.2.</w:t>
             </w:r>
             <w:r>
               <w:rPr>
@@ -3321,6 +3598,24 @@
                 <w:szCs w:val="22"/>
               </w:rPr>
             </w:pPr>
+            <w:r>
+              <w:rPr>
+                <w:rStyle w:val="normaltextrun"/>
+                <w:rFonts w:ascii="Calibri Light" w:hAnsi="Calibri Light" w:cs="Calibri Light"/>
+                <w:sz w:val="22"/>
+                <w:szCs w:val="22"/>
+              </w:rPr>
+              <w:t xml:space="preserve">Modicar gasolinera favorita existente en base de datos </w:t>
+            </w:r>
+            <w:r>
+              <w:rPr>
+                <w:rStyle w:val="normaltextrun"/>
+                <w:rFonts w:ascii="Calibri Light" w:hAnsi="Calibri Light" w:cs="Calibri Light"/>
+                <w:sz w:val="22"/>
+                <w:szCs w:val="22"/>
+              </w:rPr>
+              <w:t>con varios elementos</w:t>
+            </w:r>
           </w:p>
         </w:tc>
         <w:tc>
@@ -3339,6 +3634,15 @@
                 <w:szCs w:val="22"/>
               </w:rPr>
             </w:pPr>
+            <w:r>
+              <w:rPr>
+                <w:rStyle w:val="normaltextrun"/>
+                <w:rFonts w:ascii="Calibri Light" w:hAnsi="Calibri Light" w:cs="Calibri Light"/>
+                <w:sz w:val="22"/>
+                <w:szCs w:val="22"/>
+              </w:rPr>
+              <w:t>La nueva gasolinera favorita</w:t>
+            </w:r>
           </w:p>
         </w:tc>
       </w:tr>
@@ -3376,25 +3680,7 @@
                 <w:sz w:val="22"/>
                 <w:szCs w:val="22"/>
               </w:rPr>
-              <w:t>.</w:t>
-            </w:r>
-            <w:r>
-              <w:rPr>
-                <w:rStyle w:val="normaltextrun"/>
-                <w:rFonts w:ascii="Calibri Light" w:hAnsi="Calibri Light" w:cs="Calibri Light"/>
-                <w:sz w:val="22"/>
-                <w:szCs w:val="22"/>
-              </w:rPr>
-              <w:t>1</w:t>
-            </w:r>
-            <w:r>
-              <w:rPr>
-                <w:rStyle w:val="normaltextrun"/>
-                <w:rFonts w:ascii="Calibri Light" w:hAnsi="Calibri Light" w:cs="Calibri Light"/>
-                <w:sz w:val="22"/>
-                <w:szCs w:val="22"/>
-              </w:rPr>
-              <w:t>.</w:t>
+              <w:t>.2.</w:t>
             </w:r>
             <w:r>
               <w:rPr>
@@ -3423,6 +3709,15 @@
                 <w:szCs w:val="22"/>
               </w:rPr>
             </w:pPr>
+            <w:r>
+              <w:rPr>
+                <w:rStyle w:val="normaltextrun"/>
+                <w:rFonts w:ascii="Calibri Light" w:hAnsi="Calibri Light" w:cs="Calibri Light"/>
+                <w:sz w:val="22"/>
+                <w:szCs w:val="22"/>
+              </w:rPr>
+              <w:t>Modificar gasolinera en base de datos con DAO nula</w:t>
+            </w:r>
           </w:p>
         </w:tc>
         <w:tc>
@@ -3442,6 +3737,15 @@
                 <w:szCs w:val="22"/>
               </w:rPr>
             </w:pPr>
+            <w:r>
+              <w:rPr>
+                <w:rStyle w:val="normaltextrun"/>
+                <w:rFonts w:ascii="Calibri Light" w:hAnsi="Calibri Light" w:cs="Calibri Light"/>
+                <w:sz w:val="22"/>
+                <w:szCs w:val="22"/>
+              </w:rPr>
+              <w:t>Gasolinera nula</w:t>
+            </w:r>
           </w:p>
         </w:tc>
       </w:tr>
@@ -3450,9 +3754,6 @@
       <w:pPr>
         <w:pStyle w:val="Descripcin"/>
         <w:jc w:val="center"/>
-        <w:rPr>
-          <w:rFonts w:asciiTheme="majorHAnsi" w:hAnsiTheme="majorHAnsi" w:cstheme="majorHAnsi"/>
-        </w:rPr>
       </w:pPr>
       <w:r>
         <w:rPr>
@@ -3477,7 +3778,7 @@
           <w:rFonts w:asciiTheme="majorHAnsi" w:hAnsiTheme="majorHAnsi" w:cstheme="majorHAnsi"/>
           <w:noProof/>
         </w:rPr>
-        <w:t>3</w:t>
+        <w:t>4</w:t>
       </w:r>
       <w:r>
         <w:rPr>
@@ -3486,517 +3787,19 @@
         <w:fldChar w:fldCharType="end"/>
       </w:r>
       <w:r>
-        <w:t xml:space="preserve">: Casos de prueba para el método </w:t>
-      </w:r>
-      <w:r>
-        <w:t>anhadeGasolineraFavorita()</w:t>
-      </w:r>
-    </w:p>
-    <w:p>
-      <w:pPr>
-        <w:pStyle w:val="Prrafodelista"/>
-        <w:numPr>
-          <w:ilvl w:val="0"/>
-          <w:numId w:val="10"/>
-        </w:numPr>
-        <w:rPr>
-          <w:rFonts w:asciiTheme="majorHAnsi" w:hAnsiTheme="majorHAnsi" w:cstheme="majorBidi"/>
-        </w:rPr>
-      </w:pPr>
-      <w:r>
-        <w:rPr>
-          <w:rFonts w:asciiTheme="majorHAnsi" w:hAnsiTheme="majorHAnsi" w:cstheme="majorBidi"/>
-        </w:rPr>
-        <w:t xml:space="preserve">Caso de prueba </w:t>
-      </w:r>
-      <w:r>
-        <w:rPr>
-          <w:rFonts w:asciiTheme="majorHAnsi" w:hAnsiTheme="majorHAnsi" w:cstheme="majorBidi"/>
-        </w:rPr>
-        <w:t>UT</w:t>
-      </w:r>
-      <w:r>
-        <w:rPr>
-          <w:rFonts w:asciiTheme="majorHAnsi" w:hAnsiTheme="majorHAnsi" w:cstheme="majorBidi"/>
-        </w:rPr>
-        <w:t xml:space="preserve">.2: </w:t>
-      </w:r>
-      <w:r>
-        <w:rPr>
-          <w:rFonts w:asciiTheme="majorHAnsi" w:hAnsiTheme="majorHAnsi" w:cstheme="majorBidi"/>
-        </w:rPr>
-        <w:t>método modificaGasolineraFavorita()</w:t>
-      </w:r>
-    </w:p>
-    <w:tbl>
-      <w:tblPr>
-        <w:tblStyle w:val="Tablaconcuadrcula"/>
-        <w:tblW w:w="0" w:type="auto"/>
-        <w:tblLook w:val="04A0" w:firstRow="1" w:lastRow="0" w:firstColumn="1" w:lastColumn="0" w:noHBand="0" w:noVBand="1"/>
-      </w:tblPr>
-      <w:tblGrid>
-        <w:gridCol w:w="1604"/>
-        <w:gridCol w:w="4481"/>
-        <w:gridCol w:w="2931"/>
-      </w:tblGrid>
-      <w:tr>
-        <w:tc>
-          <w:tcPr>
-            <w:tcW w:w="1604" w:type="dxa"/>
-          </w:tcPr>
-          <w:p>
-            <w:pPr>
-              <w:pStyle w:val="paragraph"/>
-              <w:spacing w:before="0" w:beforeAutospacing="0" w:after="0" w:afterAutospacing="0"/>
-              <w:jc w:val="center"/>
-              <w:textAlignment w:val="baseline"/>
-              <w:rPr>
-                <w:rStyle w:val="normaltextrun"/>
-                <w:rFonts w:ascii="Calibri Light" w:hAnsi="Calibri Light" w:cs="Calibri Light"/>
-                <w:b/>
-                <w:bCs/>
-                <w:sz w:val="22"/>
-                <w:szCs w:val="22"/>
-              </w:rPr>
-            </w:pPr>
-            <w:r>
-              <w:rPr>
-                <w:rStyle w:val="normaltextrun"/>
-                <w:rFonts w:ascii="Calibri Light" w:hAnsi="Calibri Light" w:cs="Calibri Light"/>
-                <w:b/>
-                <w:bCs/>
-                <w:sz w:val="22"/>
-                <w:szCs w:val="22"/>
-              </w:rPr>
-              <w:t>IDENTIFICADOR</w:t>
-            </w:r>
-          </w:p>
-        </w:tc>
-        <w:tc>
-          <w:tcPr>
-            <w:tcW w:w="4481" w:type="dxa"/>
-          </w:tcPr>
-          <w:p>
-            <w:pPr>
-              <w:pStyle w:val="paragraph"/>
-              <w:spacing w:before="0" w:beforeAutospacing="0" w:after="0" w:afterAutospacing="0"/>
-              <w:jc w:val="center"/>
-              <w:textAlignment w:val="baseline"/>
-              <w:rPr>
-                <w:rStyle w:val="normaltextrun"/>
-                <w:rFonts w:ascii="Calibri Light" w:hAnsi="Calibri Light" w:cs="Calibri Light"/>
-                <w:b/>
-                <w:bCs/>
-                <w:sz w:val="22"/>
-                <w:szCs w:val="22"/>
-              </w:rPr>
-            </w:pPr>
-            <w:r>
-              <w:rPr>
-                <w:rStyle w:val="normaltextrun"/>
-                <w:rFonts w:ascii="Calibri Light" w:hAnsi="Calibri Light" w:cs="Calibri Light"/>
-                <w:b/>
-                <w:bCs/>
-                <w:sz w:val="22"/>
-                <w:szCs w:val="22"/>
-              </w:rPr>
-              <w:t>PROCEDIMIENTO</w:t>
-            </w:r>
-          </w:p>
-        </w:tc>
-        <w:tc>
-          <w:tcPr>
-            <w:tcW w:w="2931" w:type="dxa"/>
-          </w:tcPr>
-          <w:p>
-            <w:pPr>
-              <w:pStyle w:val="paragraph"/>
-              <w:spacing w:before="0" w:beforeAutospacing="0" w:after="0" w:afterAutospacing="0"/>
-              <w:jc w:val="center"/>
-              <w:textAlignment w:val="baseline"/>
-              <w:rPr>
-                <w:rStyle w:val="normaltextrun"/>
-                <w:rFonts w:ascii="Calibri Light" w:hAnsi="Calibri Light" w:cs="Calibri Light"/>
-                <w:b/>
-                <w:bCs/>
-                <w:sz w:val="22"/>
-                <w:szCs w:val="22"/>
-              </w:rPr>
-            </w:pPr>
-            <w:r>
-              <w:rPr>
-                <w:rStyle w:val="normaltextrun"/>
-                <w:rFonts w:ascii="Calibri Light" w:hAnsi="Calibri Light" w:cs="Calibri Light"/>
-                <w:b/>
-                <w:bCs/>
-                <w:sz w:val="22"/>
-                <w:szCs w:val="22"/>
-              </w:rPr>
-              <w:t>VALOR ESPERADO</w:t>
-            </w:r>
-          </w:p>
-        </w:tc>
-      </w:tr>
-      <w:tr>
-        <w:tc>
-          <w:tcPr>
-            <w:tcW w:w="1604" w:type="dxa"/>
-          </w:tcPr>
-          <w:p>
-            <w:pPr>
-              <w:pStyle w:val="paragraph"/>
-              <w:spacing w:before="0" w:beforeAutospacing="0" w:after="0" w:afterAutospacing="0"/>
-              <w:jc w:val="center"/>
-              <w:textAlignment w:val="baseline"/>
-              <w:rPr>
-                <w:rStyle w:val="normaltextrun"/>
-                <w:rFonts w:ascii="Calibri Light" w:hAnsi="Calibri Light" w:cs="Calibri Light"/>
-                <w:sz w:val="22"/>
-                <w:szCs w:val="22"/>
-              </w:rPr>
-            </w:pPr>
-            <w:r>
-              <w:rPr>
-                <w:rStyle w:val="normaltextrun"/>
-                <w:rFonts w:ascii="Calibri Light" w:hAnsi="Calibri Light" w:cs="Calibri Light"/>
-                <w:sz w:val="22"/>
-                <w:szCs w:val="22"/>
-              </w:rPr>
-              <w:t>UT</w:t>
-            </w:r>
-            <w:r>
-              <w:rPr>
-                <w:rStyle w:val="normaltextrun"/>
-                <w:rFonts w:ascii="Calibri Light" w:hAnsi="Calibri Light" w:cs="Calibri Light"/>
-                <w:sz w:val="22"/>
-                <w:szCs w:val="22"/>
-              </w:rPr>
-              <w:t>.</w:t>
-            </w:r>
-            <w:r>
-              <w:rPr>
-                <w:rStyle w:val="normaltextrun"/>
-                <w:rFonts w:ascii="Calibri Light" w:hAnsi="Calibri Light" w:cs="Calibri Light"/>
-                <w:sz w:val="22"/>
-                <w:szCs w:val="22"/>
-              </w:rPr>
-              <w:t>2</w:t>
-            </w:r>
-            <w:r>
-              <w:rPr>
-                <w:rStyle w:val="normaltextrun"/>
-                <w:rFonts w:ascii="Calibri Light" w:hAnsi="Calibri Light" w:cs="Calibri Light"/>
-                <w:sz w:val="22"/>
-                <w:szCs w:val="22"/>
-              </w:rPr>
-              <w:t>.a</w:t>
-            </w:r>
-          </w:p>
-        </w:tc>
-        <w:tc>
-          <w:tcPr>
-            <w:tcW w:w="4481" w:type="dxa"/>
-          </w:tcPr>
-          <w:p>
-            <w:pPr>
-              <w:pStyle w:val="paragraph"/>
-              <w:spacing w:before="0" w:beforeAutospacing="0" w:after="0" w:afterAutospacing="0"/>
-              <w:textAlignment w:val="baseline"/>
-              <w:rPr>
-                <w:rStyle w:val="normaltextrun"/>
-                <w:rFonts w:ascii="Calibri Light" w:hAnsi="Calibri Light" w:cs="Calibri Light"/>
-                <w:sz w:val="22"/>
-                <w:szCs w:val="22"/>
-              </w:rPr>
-            </w:pPr>
-          </w:p>
-        </w:tc>
-        <w:tc>
-          <w:tcPr>
-            <w:tcW w:w="2931" w:type="dxa"/>
-          </w:tcPr>
-          <w:p>
-            <w:pPr>
-              <w:pStyle w:val="paragraph"/>
-              <w:spacing w:before="0" w:beforeAutospacing="0" w:after="0" w:afterAutospacing="0"/>
-              <w:textAlignment w:val="baseline"/>
-              <w:rPr>
-                <w:rStyle w:val="normaltextrun"/>
-                <w:rFonts w:ascii="Calibri Light" w:hAnsi="Calibri Light" w:cs="Calibri Light"/>
-                <w:sz w:val="22"/>
-                <w:szCs w:val="22"/>
-              </w:rPr>
-            </w:pPr>
-          </w:p>
-        </w:tc>
-      </w:tr>
-      <w:tr>
-        <w:tc>
-          <w:tcPr>
-            <w:tcW w:w="1604" w:type="dxa"/>
-          </w:tcPr>
-          <w:p>
-            <w:pPr>
-              <w:pStyle w:val="paragraph"/>
-              <w:spacing w:before="0" w:beforeAutospacing="0" w:after="0" w:afterAutospacing="0"/>
-              <w:jc w:val="center"/>
-              <w:textAlignment w:val="baseline"/>
-              <w:rPr>
-                <w:rStyle w:val="normaltextrun"/>
-                <w:rFonts w:ascii="Calibri Light" w:hAnsi="Calibri Light" w:cs="Calibri Light"/>
-                <w:sz w:val="22"/>
-                <w:szCs w:val="22"/>
-              </w:rPr>
-            </w:pPr>
-            <w:r>
-              <w:rPr>
-                <w:rStyle w:val="normaltextrun"/>
-                <w:rFonts w:ascii="Calibri Light" w:hAnsi="Calibri Light" w:cs="Calibri Light"/>
-                <w:sz w:val="22"/>
-                <w:szCs w:val="22"/>
-              </w:rPr>
-              <w:t>UT</w:t>
-            </w:r>
-            <w:r>
-              <w:rPr>
-                <w:rStyle w:val="normaltextrun"/>
-                <w:rFonts w:ascii="Calibri Light" w:hAnsi="Calibri Light" w:cs="Calibri Light"/>
-                <w:sz w:val="22"/>
-                <w:szCs w:val="22"/>
-              </w:rPr>
-              <w:t>.</w:t>
-            </w:r>
-            <w:r>
-              <w:rPr>
-                <w:rStyle w:val="normaltextrun"/>
-                <w:rFonts w:ascii="Calibri Light" w:hAnsi="Calibri Light" w:cs="Calibri Light"/>
-                <w:sz w:val="22"/>
-                <w:szCs w:val="22"/>
-              </w:rPr>
-              <w:t>2</w:t>
-            </w:r>
-            <w:r>
-              <w:rPr>
-                <w:rStyle w:val="normaltextrun"/>
-                <w:rFonts w:ascii="Calibri Light" w:hAnsi="Calibri Light" w:cs="Calibri Light"/>
-                <w:sz w:val="22"/>
-                <w:szCs w:val="22"/>
-              </w:rPr>
-              <w:t>.b</w:t>
-            </w:r>
-          </w:p>
-        </w:tc>
-        <w:tc>
-          <w:tcPr>
-            <w:tcW w:w="4481" w:type="dxa"/>
-          </w:tcPr>
-          <w:p>
-            <w:pPr>
-              <w:pStyle w:val="paragraph"/>
-              <w:spacing w:before="0" w:beforeAutospacing="0" w:after="0" w:afterAutospacing="0"/>
-              <w:textAlignment w:val="baseline"/>
-              <w:rPr>
-                <w:rStyle w:val="normaltextrun"/>
-                <w:rFonts w:ascii="Calibri Light" w:hAnsi="Calibri Light" w:cs="Calibri Light"/>
-                <w:sz w:val="22"/>
-                <w:szCs w:val="22"/>
-              </w:rPr>
-            </w:pPr>
-          </w:p>
-        </w:tc>
-        <w:tc>
-          <w:tcPr>
-            <w:tcW w:w="2931" w:type="dxa"/>
-          </w:tcPr>
-          <w:p>
-            <w:pPr>
-              <w:pStyle w:val="paragraph"/>
-              <w:spacing w:before="0" w:beforeAutospacing="0" w:after="0" w:afterAutospacing="0"/>
-              <w:textAlignment w:val="baseline"/>
-              <w:rPr>
-                <w:rStyle w:val="normaltextrun"/>
-                <w:rFonts w:ascii="Calibri Light" w:hAnsi="Calibri Light" w:cs="Calibri Light"/>
-                <w:sz w:val="22"/>
-                <w:szCs w:val="22"/>
-              </w:rPr>
-            </w:pPr>
-          </w:p>
-        </w:tc>
-      </w:tr>
-      <w:tr>
-        <w:tc>
-          <w:tcPr>
-            <w:tcW w:w="1604" w:type="dxa"/>
-          </w:tcPr>
-          <w:p>
-            <w:pPr>
-              <w:pStyle w:val="paragraph"/>
-              <w:spacing w:before="0" w:beforeAutospacing="0" w:after="0" w:afterAutospacing="0"/>
-              <w:jc w:val="center"/>
-              <w:textAlignment w:val="baseline"/>
-              <w:rPr>
-                <w:rStyle w:val="normaltextrun"/>
-                <w:rFonts w:ascii="Calibri Light" w:hAnsi="Calibri Light" w:cs="Calibri Light"/>
-                <w:sz w:val="22"/>
-                <w:szCs w:val="22"/>
-              </w:rPr>
-            </w:pPr>
-            <w:r>
-              <w:rPr>
-                <w:rStyle w:val="normaltextrun"/>
-                <w:rFonts w:ascii="Calibri Light" w:hAnsi="Calibri Light" w:cs="Calibri Light"/>
-                <w:sz w:val="22"/>
-                <w:szCs w:val="22"/>
-              </w:rPr>
-              <w:t>UT</w:t>
-            </w:r>
-            <w:r>
-              <w:rPr>
-                <w:rStyle w:val="normaltextrun"/>
-                <w:rFonts w:ascii="Calibri Light" w:hAnsi="Calibri Light" w:cs="Calibri Light"/>
-                <w:sz w:val="22"/>
-                <w:szCs w:val="22"/>
-              </w:rPr>
-              <w:t>.2.</w:t>
-            </w:r>
-            <w:r>
-              <w:rPr>
-                <w:rStyle w:val="normaltextrun"/>
-                <w:rFonts w:ascii="Calibri Light" w:hAnsi="Calibri Light" w:cs="Calibri Light"/>
-                <w:sz w:val="22"/>
-                <w:szCs w:val="22"/>
-              </w:rPr>
-              <w:t>c</w:t>
-            </w:r>
-          </w:p>
-        </w:tc>
-        <w:tc>
-          <w:tcPr>
-            <w:tcW w:w="4481" w:type="dxa"/>
-          </w:tcPr>
-          <w:p>
-            <w:pPr>
-              <w:pStyle w:val="paragraph"/>
-              <w:spacing w:before="0" w:beforeAutospacing="0" w:after="0" w:afterAutospacing="0"/>
-              <w:textAlignment w:val="baseline"/>
-              <w:rPr>
-                <w:rStyle w:val="normaltextrun"/>
-                <w:rFonts w:ascii="Calibri Light" w:hAnsi="Calibri Light" w:cs="Calibri Light"/>
-                <w:sz w:val="22"/>
-                <w:szCs w:val="22"/>
-              </w:rPr>
-            </w:pPr>
-          </w:p>
-        </w:tc>
-        <w:tc>
-          <w:tcPr>
-            <w:tcW w:w="2931" w:type="dxa"/>
-          </w:tcPr>
-          <w:p>
-            <w:pPr>
-              <w:pStyle w:val="paragraph"/>
-              <w:spacing w:before="0" w:beforeAutospacing="0" w:after="0" w:afterAutospacing="0"/>
-              <w:textAlignment w:val="baseline"/>
-              <w:rPr>
-                <w:rStyle w:val="normaltextrun"/>
-                <w:rFonts w:ascii="Calibri Light" w:hAnsi="Calibri Light" w:cs="Calibri Light"/>
-                <w:sz w:val="22"/>
-                <w:szCs w:val="22"/>
-              </w:rPr>
-            </w:pPr>
-          </w:p>
-        </w:tc>
-      </w:tr>
-      <w:tr>
-        <w:tc>
-          <w:tcPr>
-            <w:tcW w:w="1604" w:type="dxa"/>
-          </w:tcPr>
-          <w:p>
-            <w:pPr>
-              <w:pStyle w:val="paragraph"/>
-              <w:spacing w:before="0" w:beforeAutospacing="0" w:after="0" w:afterAutospacing="0"/>
-              <w:jc w:val="center"/>
-              <w:textAlignment w:val="baseline"/>
-              <w:rPr>
-                <w:rStyle w:val="normaltextrun"/>
-                <w:rFonts w:ascii="Calibri Light" w:hAnsi="Calibri Light" w:cs="Calibri Light"/>
-                <w:sz w:val="22"/>
-                <w:szCs w:val="22"/>
-              </w:rPr>
-            </w:pPr>
-            <w:r>
-              <w:rPr>
-                <w:rStyle w:val="normaltextrun"/>
-                <w:rFonts w:ascii="Calibri Light" w:hAnsi="Calibri Light" w:cs="Calibri Light"/>
-                <w:sz w:val="22"/>
-                <w:szCs w:val="22"/>
-              </w:rPr>
-              <w:t>UT</w:t>
-            </w:r>
-            <w:r>
-              <w:rPr>
-                <w:rStyle w:val="normaltextrun"/>
-                <w:rFonts w:ascii="Calibri Light" w:hAnsi="Calibri Light" w:cs="Calibri Light"/>
-                <w:sz w:val="22"/>
-                <w:szCs w:val="22"/>
-              </w:rPr>
-              <w:t>.2.</w:t>
-            </w:r>
-            <w:r>
-              <w:rPr>
-                <w:rStyle w:val="normaltextrun"/>
-                <w:rFonts w:ascii="Calibri Light" w:hAnsi="Calibri Light" w:cs="Calibri Light"/>
-                <w:sz w:val="22"/>
-                <w:szCs w:val="22"/>
-              </w:rPr>
-              <w:t>d</w:t>
-            </w:r>
-          </w:p>
-        </w:tc>
-        <w:tc>
-          <w:tcPr>
-            <w:tcW w:w="4481" w:type="dxa"/>
-          </w:tcPr>
-          <w:p>
-            <w:pPr>
-              <w:pStyle w:val="paragraph"/>
-              <w:spacing w:before="0" w:beforeAutospacing="0" w:after="0" w:afterAutospacing="0"/>
-              <w:textAlignment w:val="baseline"/>
-              <w:rPr>
-                <w:rStyle w:val="normaltextrun"/>
-                <w:rFonts w:ascii="Calibri Light" w:hAnsi="Calibri Light" w:cs="Calibri Light"/>
-                <w:sz w:val="22"/>
-                <w:szCs w:val="22"/>
-              </w:rPr>
-            </w:pPr>
-          </w:p>
-        </w:tc>
-        <w:tc>
-          <w:tcPr>
-            <w:tcW w:w="2931" w:type="dxa"/>
-          </w:tcPr>
-          <w:p>
-            <w:pPr>
-              <w:pStyle w:val="paragraph"/>
-              <w:keepNext/>
-              <w:spacing w:before="0" w:beforeAutospacing="0" w:after="0" w:afterAutospacing="0"/>
-              <w:textAlignment w:val="baseline"/>
-              <w:rPr>
-                <w:rStyle w:val="normaltextrun"/>
-                <w:rFonts w:ascii="Calibri Light" w:hAnsi="Calibri Light" w:cs="Calibri Light"/>
-                <w:sz w:val="22"/>
-                <w:szCs w:val="22"/>
-              </w:rPr>
-            </w:pPr>
-          </w:p>
-        </w:tc>
-      </w:tr>
-    </w:tbl>
-    <w:p>
-      <w:pPr>
-        <w:pStyle w:val="Descripcin"/>
-        <w:jc w:val="center"/>
+        <w:t xml:space="preserve">: </w:t>
+      </w:r>
+      <w:r>
+        <w:t xml:space="preserve">Casos de prueba para el método </w:t>
+      </w:r>
+      <w:r>
+        <w:t>modificaGasolineraFavorita()</w:t>
+      </w:r>
+    </w:p>
+    <w:p/>
+    <w:p>
+      <w:pPr>
+        <w:ind w:firstLine="708"/>
         <w:rPr>
           <w:rFonts w:asciiTheme="majorHAnsi" w:hAnsiTheme="majorHAnsi" w:cstheme="majorHAnsi"/>
         </w:rPr>
@@ -4005,43 +3808,43 @@
         <w:rPr>
           <w:rFonts w:asciiTheme="majorHAnsi" w:hAnsiTheme="majorHAnsi" w:cstheme="majorHAnsi"/>
         </w:rPr>
-        <w:fldChar w:fldCharType="begin"/>
+        <w:lastRenderedPageBreak/>
+        <w:t>4</w:t>
       </w:r>
       <w:r>
         <w:rPr>
           <w:rFonts w:asciiTheme="majorHAnsi" w:hAnsiTheme="majorHAnsi" w:cstheme="majorHAnsi"/>
         </w:rPr>
-        <w:instrText xml:space="preserve"> SEQ Tabla \* ARABIC </w:instrText>
+        <w:t>.</w:t>
       </w:r>
       <w:r>
         <w:rPr>
           <w:rFonts w:asciiTheme="majorHAnsi" w:hAnsiTheme="majorHAnsi" w:cstheme="majorHAnsi"/>
         </w:rPr>
-        <w:fldChar w:fldCharType="separate"/>
+        <w:t>2</w:t>
       </w:r>
       <w:r>
         <w:rPr>
           <w:rFonts w:asciiTheme="majorHAnsi" w:hAnsiTheme="majorHAnsi" w:cstheme="majorHAnsi"/>
-          <w:noProof/>
-        </w:rPr>
-        <w:t>4</w:t>
+        </w:rPr>
+        <w:t xml:space="preserve"> </w:t>
       </w:r>
       <w:r>
         <w:rPr>
           <w:rFonts w:asciiTheme="majorHAnsi" w:hAnsiTheme="majorHAnsi" w:cstheme="majorHAnsi"/>
-        </w:rPr>
-        <w:fldChar w:fldCharType="end"/>
-      </w:r>
-      <w:r>
-        <w:t xml:space="preserve">: </w:t>
-      </w:r>
-      <w:r>
-        <w:t xml:space="preserve">Casos de prueba para el método </w:t>
-      </w:r>
-      <w:r>
-        <w:t>modificaGasolineraFavorita()</w:t>
-      </w:r>
-    </w:p>
+          <w:i/>
+          <w:iCs/>
+        </w:rPr>
+        <w:t xml:space="preserve">DAO </w:t>
+      </w:r>
+      <w:r>
+        <w:rPr>
+          <w:rFonts w:asciiTheme="majorHAnsi" w:hAnsiTheme="majorHAnsi" w:cstheme="majorHAnsi"/>
+        </w:rPr>
+        <w:t>Gasolinera</w:t>
+      </w:r>
+    </w:p>
+    <w:p/>
     <w:sectPr>
       <w:pgSz w:w="11906" w:h="16838"/>
       <w:pgMar w:top="1440" w:right="1440" w:bottom="1440" w:left="1440" w:header="720" w:footer="720" w:gutter="0"/>
@@ -4053,7 +3856,7 @@
 </file>
 
 <file path=word/numbering.xml><?xml version="1.0" encoding="utf-8"?>
-<w:numbering xmlns:wpc="http://schemas.microsoft.com/office/word/2010/wordprocessingCanvas" xmlns:cx="http://schemas.microsoft.com/office/drawing/2014/chartex" xmlns:cx1="http://schemas.microsoft.com/office/drawing/2015/9/8/chartex" xmlns:cx2="http://schemas.microsoft.com/office/drawing/2015/10/21/chartex" xmlns:cx3="http://schemas.microsoft.com/office/drawing/2016/5/9/chartex" xmlns:cx4="http://schemas.microsoft.com/office/drawing/2016/5/10/chartex" xmlns:cx5="http://schemas.microsoft.com/office/drawing/2016/5/11/chartex" xmlns:cx6="http://schemas.microsoft.com/office/drawing/2016/5/12/chartex" xmlns:cx7="http://schemas.microsoft.com/office/drawing/2016/5/13/chartex" xmlns:cx8="http://schemas.microsoft.com/office/drawing/2016/5/14/chartex" xmlns:mc="http://schemas.openxmlformats.org/markup-compatibility/2006" xmlns:aink="http://schemas.microsoft.com/office/drawing/2016/ink" xmlns:am3d="http://schemas.microsoft.com/office/drawing/2017/model3d" xmlns:o="urn:schemas-microsoft-com:office:office" xmlns:r="http://schemas.openxmlformats.org/officeDocument/2006/relationships" xmlns:m="http://schemas.openxmlformats.org/officeDocument/2006/math" xmlns:v="urn:schemas-microsoft-com:vml" xmlns:wp14="http://schemas.microsoft.com/office/word/2010/wordprocessingDrawing" xmlns:wp="http://schemas.openxmlformats.org/drawingml/2006/wordprocessingDrawing" xmlns:w10="urn:schemas-microsoft-com:office:word" xmlns:w="http://schemas.openxmlformats.org/wordprocessingml/2006/main" xmlns:w14="http://schemas.microsoft.com/office/word/2010/wordml" xmlns:w15="http://schemas.microsoft.com/office/word/2012/wordml" xmlns:w16cid="http://schemas.microsoft.com/office/word/2016/wordml/cid" xmlns:w16se="http://schemas.microsoft.com/office/word/2015/wordml/symex" xmlns:wpg="http://schemas.microsoft.com/office/word/2010/wordprocessingGroup" xmlns:wpi="http://schemas.microsoft.com/office/word/2010/wordprocessingInk" xmlns:wne="http://schemas.microsoft.com/office/word/2006/wordml" xmlns:wps="http://schemas.microsoft.com/office/word/2010/wordprocessingShape" mc:Ignorable="w14 w15 w16se w16cid wp14">
+<w:numbering xmlns:wpc="http://schemas.microsoft.com/office/word/2010/wordprocessingCanvas" xmlns:cx="http://schemas.microsoft.com/office/drawing/2014/chartex" xmlns:cx1="http://schemas.microsoft.com/office/drawing/2015/9/8/chartex" xmlns:cx2="http://schemas.microsoft.com/office/drawing/2015/10/21/chartex" xmlns:cx3="http://schemas.microsoft.com/office/drawing/2016/5/9/chartex" xmlns:cx4="http://schemas.microsoft.com/office/drawing/2016/5/10/chartex" xmlns:cx5="http://schemas.microsoft.com/office/drawing/2016/5/11/chartex" xmlns:cx6="http://schemas.microsoft.com/office/drawing/2016/5/12/chartex" xmlns:cx7="http://schemas.microsoft.com/office/drawing/2016/5/13/chartex" xmlns:cx8="http://schemas.microsoft.com/office/drawing/2016/5/14/chartex" xmlns:mc="http://schemas.openxmlformats.org/markup-compatibility/2006" xmlns:aink="http://schemas.microsoft.com/office/drawing/2016/ink" xmlns:am3d="http://schemas.microsoft.com/office/drawing/2017/model3d" xmlns:o="urn:schemas-microsoft-com:office:office" xmlns:r="http://schemas.openxmlformats.org/officeDocument/2006/relationships" xmlns:m="http://schemas.openxmlformats.org/officeDocument/2006/math" xmlns:v="urn:schemas-microsoft-com:vml" xmlns:wp14="http://schemas.microsoft.com/office/word/2010/wordprocessingDrawing" xmlns:wp="http://schemas.openxmlformats.org/drawingml/2006/wordprocessingDrawing" xmlns:w10="urn:schemas-microsoft-com:office:word" xmlns:w="http://schemas.openxmlformats.org/wordprocessingml/2006/main" xmlns:w14="http://schemas.microsoft.com/office/word/2010/wordml" xmlns:w15="http://schemas.microsoft.com/office/word/2012/wordml" xmlns:w16cex="http://schemas.microsoft.com/office/word/2018/wordml/cex" xmlns:w16cid="http://schemas.microsoft.com/office/word/2016/wordml/cid" xmlns:w16="http://schemas.microsoft.com/office/word/2018/wordml" xmlns:w16se="http://schemas.microsoft.com/office/word/2015/wordml/symex" xmlns:wpg="http://schemas.microsoft.com/office/word/2010/wordprocessingGroup" xmlns:wpi="http://schemas.microsoft.com/office/word/2010/wordprocessingInk" xmlns:wne="http://schemas.microsoft.com/office/word/2006/wordml" xmlns:wps="http://schemas.microsoft.com/office/word/2010/wordprocessingShape" mc:Ignorable="w14 w15 w16se w16cid w16 w16cex wp14">
   <w:abstractNum w:abstractNumId="0" w15:restartNumberingAfterBreak="0">
     <w:nsid w:val="0F6A0522"/>
     <w:multiLevelType w:val="hybridMultilevel"/>
@@ -5189,7 +4992,7 @@
 </file>
 
 <file path=word/styles.xml><?xml version="1.0" encoding="utf-8"?>
-<w:styles xmlns:mc="http://schemas.openxmlformats.org/markup-compatibility/2006" xmlns:r="http://schemas.openxmlformats.org/officeDocument/2006/relationships" xmlns:w="http://schemas.openxmlformats.org/wordprocessingml/2006/main" xmlns:w14="http://schemas.microsoft.com/office/word/2010/wordml" xmlns:w15="http://schemas.microsoft.com/office/word/2012/wordml" xmlns:w16cid="http://schemas.microsoft.com/office/word/2016/wordml/cid" xmlns:w16se="http://schemas.microsoft.com/office/word/2015/wordml/symex" mc:Ignorable="w14 w15 w16se w16cid">
+<w:styles xmlns:mc="http://schemas.openxmlformats.org/markup-compatibility/2006" xmlns:r="http://schemas.openxmlformats.org/officeDocument/2006/relationships" xmlns:w="http://schemas.openxmlformats.org/wordprocessingml/2006/main" xmlns:w14="http://schemas.microsoft.com/office/word/2010/wordml" xmlns:w15="http://schemas.microsoft.com/office/word/2012/wordml" xmlns:w16cex="http://schemas.microsoft.com/office/word/2018/wordml/cex" xmlns:w16cid="http://schemas.microsoft.com/office/word/2016/wordml/cid" xmlns:w16="http://schemas.microsoft.com/office/word/2018/wordml" xmlns:w16se="http://schemas.microsoft.com/office/word/2015/wordml/symex" mc:Ignorable="w14 w15 w16se w16cid w16 w16cex">
   <w:docDefaults>
     <w:rPrDefault>
       <w:rPr>
@@ -5695,10 +5498,10 @@
   <a:themeElements>
     <a:clrScheme name="Office">
       <a:dk1>
-        <a:sysClr val="windowText" lastClr="454545"/>
+        <a:sysClr val="windowText" lastClr="000000"/>
       </a:dk1>
       <a:lt1>
-        <a:sysClr val="window" lastClr="FAFAFA"/>
+        <a:sysClr val="window" lastClr="FFFFFF"/>
       </a:lt1>
       <a:dk2>
         <a:srgbClr val="44546A"/>

</xml_diff>